<commit_message>
A few commands are added in the Docker and Git
The following changes are added:
- in the .gitignore are added files with "~"
- in the Docker is added  group Docker
- in the git is changed edit messenger

Changes to be committed:
	modified:   .gitignore
	modified:   Doker/Docker_New.docx
	modified:   GIT/Git основные команды.docx
</commit_message>
<xml_diff>
--- a/Doker/Docker_New.docx
+++ b/Doker/Docker_New.docx
@@ -1,6 +1,6 @@
 
 <file path=word/document.xml><?xml version="1.0" encoding="utf-8"?>
-<w:document xmlns:o="urn:schemas-microsoft-com:office:office" xmlns:r="http://schemas.openxmlformats.org/officeDocument/2006/relationships" xmlns:v="urn:schemas-microsoft-com:vml" xmlns:w="http://schemas.openxmlformats.org/wordprocessingml/2006/main" xmlns:w10="urn:schemas-microsoft-com:office:word" xmlns:wp="http://schemas.openxmlformats.org/drawingml/2006/wordprocessingDrawing" xmlns:wps="http://schemas.microsoft.com/office/word/2010/wordprocessingShape" xmlns:wpg="http://schemas.microsoft.com/office/word/2010/wordprocessingGroup" xmlns:mc="http://schemas.openxmlformats.org/markup-compatibility/2006" xmlns:wp14="http://schemas.microsoft.com/office/word/2010/wordprocessingDrawing" xmlns:w14="http://schemas.microsoft.com/office/word/2010/wordml" mc:Ignorable="w14 wp14">
+<w:document xmlns:o="urn:schemas-microsoft-com:office:office" xmlns:r="http://schemas.openxmlformats.org/officeDocument/2006/relationships" xmlns:v="urn:schemas-microsoft-com:vml" xmlns:w="http://schemas.openxmlformats.org/wordprocessingml/2006/main" xmlns:w10="urn:schemas-microsoft-com:office:word" xmlns:wp="http://schemas.openxmlformats.org/drawingml/2006/wordprocessingDrawing" xmlns:wps="http://schemas.microsoft.com/office/word/2010/wordprocessingShape" xmlns:wpg="http://schemas.microsoft.com/office/word/2010/wordprocessingGroup" xmlns:mc="http://schemas.openxmlformats.org/markup-compatibility/2006" xmlns:wp14="http://schemas.microsoft.com/office/word/2010/wordprocessingDrawing" xmlns:w14="http://schemas.microsoft.com/office/word/2010/wordml" xmlns:w15="http://schemas.microsoft.com/office/word/2012/wordml" mc:Ignorable="w14 wp14 w15">
   <w:body>
     <w:p>
       <w:pPr>
@@ -66,24 +66,19 @@
             <w:rPr>
               <w:webHidden/>
               <w:rStyle w:val="IndexLink"/>
+              <w:vanish w:val="false"/>
             </w:rPr>
-            <w:instrText> TOC \z \o "1-3" \u \h</w:instrText>
+            <w:instrText xml:space="preserve"> TOC \z \o "1-3" \u \h</w:instrText>
           </w:r>
           <w:r>
             <w:rPr>
               <w:webHidden/>
               <w:rStyle w:val="IndexLink"/>
+              <w:vanish w:val="false"/>
             </w:rPr>
             <w:fldChar w:fldCharType="separate"/>
           </w:r>
           <w:hyperlink w:anchor="_Toc89013586">
-            <w:r>
-              <w:rPr>
-                <w:webHidden/>
-                <w:rStyle w:val="IndexLink"/>
-              </w:rPr>
-              <w:t>Оглавление</w:t>
-            </w:r>
             <w:r>
               <w:rPr>
                 <w:webHidden/>
@@ -94,7 +89,7 @@
               <w:rPr>
                 <w:webHidden/>
               </w:rPr>
-              <w:instrText>PAGEREF _Toc89013586 \h</w:instrText>
+              <w:instrText xml:space="preserve">PAGEREF _Toc89013586 \h</w:instrText>
             </w:r>
             <w:r>
               <w:rPr>
@@ -104,9 +99,11 @@
             </w:r>
             <w:r>
               <w:rPr>
+                <w:webHidden/>
                 <w:rStyle w:val="IndexLink"/>
                 <w:vanish w:val="false"/>
               </w:rPr>
+              <w:t>Оглавление</w:t>
               <w:tab/>
               <w:t>1</w:t>
             </w:r>
@@ -139,6 +136,7 @@
                 <w:webHidden/>
                 <w:rStyle w:val="IndexLink"/>
                 <w:rFonts w:ascii="Verdana" w:hAnsi="Verdana"/>
+                <w:vanish w:val="false"/>
                 <w:lang w:val="ru-RU"/>
               </w:rPr>
               <w:t>Место расположения</w:t>
@@ -153,7 +151,7 @@
               <w:rPr>
                 <w:webHidden/>
               </w:rPr>
-              <w:instrText>PAGEREF _Toc89013587 \h</w:instrText>
+              <w:instrText xml:space="preserve">PAGEREF _Toc89013587 \h</w:instrText>
             </w:r>
             <w:r>
               <w:rPr>
@@ -198,6 +196,7 @@
                 <w:webHidden/>
                 <w:rStyle w:val="IndexLink"/>
                 <w:rFonts w:ascii="Verdana" w:hAnsi="Verdana"/>
+                <w:vanish w:val="false"/>
                 <w:lang w:val="ru-RU"/>
               </w:rPr>
               <w:t>Информация в целом</w:t>
@@ -212,7 +211,7 @@
               <w:rPr>
                 <w:webHidden/>
               </w:rPr>
-              <w:instrText>PAGEREF _Toc89013588 \h</w:instrText>
+              <w:instrText xml:space="preserve">PAGEREF _Toc89013588 \h</w:instrText>
             </w:r>
             <w:r>
               <w:rPr>
@@ -257,6 +256,7 @@
                 <w:webHidden/>
                 <w:rStyle w:val="IndexLink"/>
                 <w:rFonts w:ascii="Verdana" w:hAnsi="Verdana"/>
+                <w:vanish w:val="false"/>
               </w:rPr>
               <w:t>IMAGE</w:t>
             </w:r>
@@ -270,7 +270,7 @@
               <w:rPr>
                 <w:webHidden/>
               </w:rPr>
-              <w:instrText>PAGEREF _Toc89013589 \h</w:instrText>
+              <w:instrText xml:space="preserve">PAGEREF _Toc89013589 \h</w:instrText>
             </w:r>
             <w:r>
               <w:rPr>
@@ -315,6 +315,7 @@
                 <w:webHidden/>
                 <w:rStyle w:val="IndexLink"/>
                 <w:rFonts w:ascii="Verdana" w:hAnsi="Verdana"/>
+                <w:vanish w:val="false"/>
               </w:rPr>
               <w:t>DIVE</w:t>
             </w:r>
@@ -328,7 +329,7 @@
               <w:rPr>
                 <w:webHidden/>
               </w:rPr>
-              <w:instrText>PAGEREF _Toc89013590 \h</w:instrText>
+              <w:instrText xml:space="preserve">PAGEREF _Toc89013590 \h</w:instrText>
             </w:r>
             <w:r>
               <w:rPr>
@@ -373,6 +374,7 @@
                 <w:webHidden/>
                 <w:rStyle w:val="IndexLink"/>
                 <w:rFonts w:ascii="Verdana" w:hAnsi="Verdana"/>
+                <w:vanish w:val="false"/>
               </w:rPr>
               <w:t>DOCKERFILE</w:t>
             </w:r>
@@ -386,7 +388,7 @@
               <w:rPr>
                 <w:webHidden/>
               </w:rPr>
-              <w:instrText>PAGEREF _Toc89013591 \h</w:instrText>
+              <w:instrText xml:space="preserve">PAGEREF _Toc89013591 \h</w:instrText>
             </w:r>
             <w:r>
               <w:rPr>
@@ -431,6 +433,7 @@
                 <w:webHidden/>
                 <w:rStyle w:val="IndexLink"/>
                 <w:rFonts w:ascii="Verdana" w:hAnsi="Verdana"/>
+                <w:vanish w:val="false"/>
               </w:rPr>
               <w:t>build</w:t>
             </w:r>
@@ -444,7 +447,7 @@
               <w:rPr>
                 <w:webHidden/>
               </w:rPr>
-              <w:instrText>PAGEREF _Toc89013592 \h</w:instrText>
+              <w:instrText xml:space="preserve">PAGEREF _Toc89013592 \h</w:instrText>
             </w:r>
             <w:r>
               <w:rPr>
@@ -489,6 +492,7 @@
                 <w:webHidden/>
                 <w:rStyle w:val="IndexLink"/>
                 <w:rFonts w:ascii="Verdana" w:hAnsi="Verdana"/>
+                <w:vanish w:val="false"/>
               </w:rPr>
               <w:t>Multistaging</w:t>
             </w:r>
@@ -517,7 +521,7 @@
               <w:rPr>
                 <w:webHidden/>
               </w:rPr>
-              <w:instrText>PAGEREF _Toc89013593 \h</w:instrText>
+              <w:instrText xml:space="preserve">PAGEREF _Toc89013593 \h</w:instrText>
             </w:r>
             <w:r>
               <w:rPr>
@@ -562,6 +566,7 @@
                 <w:webHidden/>
                 <w:rStyle w:val="IndexLink"/>
                 <w:rFonts w:ascii="Verdana" w:hAnsi="Verdana"/>
+                <w:vanish w:val="false"/>
               </w:rPr>
               <w:t>NETWORK</w:t>
             </w:r>
@@ -575,7 +580,7 @@
               <w:rPr>
                 <w:webHidden/>
               </w:rPr>
-              <w:instrText>PAGEREF _Toc89013594 \h</w:instrText>
+              <w:instrText xml:space="preserve">PAGEREF _Toc89013594 \h</w:instrText>
             </w:r>
             <w:r>
               <w:rPr>
@@ -620,6 +625,7 @@
                 <w:webHidden/>
                 <w:rStyle w:val="IndexLink"/>
                 <w:rFonts w:ascii="Verdana" w:hAnsi="Verdana"/>
+                <w:vanish w:val="false"/>
                 <w:lang w:val="ru-RU"/>
               </w:rPr>
               <w:t>Команды</w:t>
@@ -634,7 +640,7 @@
               <w:rPr>
                 <w:webHidden/>
               </w:rPr>
-              <w:instrText>PAGEREF _Toc89013595 \h</w:instrText>
+              <w:instrText xml:space="preserve">PAGEREF _Toc89013595 \h</w:instrText>
             </w:r>
             <w:r>
               <w:rPr>
@@ -679,6 +685,7 @@
                 <w:webHidden/>
                 <w:rStyle w:val="IndexLink"/>
                 <w:rFonts w:ascii="Verdana" w:hAnsi="Verdana"/>
+                <w:vanish w:val="false"/>
               </w:rPr>
               <w:t>MOUNT FILES AND DISKS</w:t>
             </w:r>
@@ -692,7 +699,7 @@
               <w:rPr>
                 <w:webHidden/>
               </w:rPr>
-              <w:instrText>PAGEREF _Toc89013596 \h</w:instrText>
+              <w:instrText xml:space="preserve">PAGEREF _Toc89013596 \h</w:instrText>
             </w:r>
             <w:r>
               <w:rPr>
@@ -737,6 +744,7 @@
                 <w:webHidden/>
                 <w:rStyle w:val="IndexLink"/>
                 <w:rFonts w:ascii="Verdana" w:hAnsi="Verdana"/>
+                <w:vanish w:val="false"/>
               </w:rPr>
               <w:t>VOLUMES</w:t>
             </w:r>
@@ -750,7 +758,7 @@
               <w:rPr>
                 <w:webHidden/>
               </w:rPr>
-              <w:instrText>PAGEREF _Toc89013597 \h</w:instrText>
+              <w:instrText xml:space="preserve">PAGEREF _Toc89013597 \h</w:instrText>
             </w:r>
             <w:r>
               <w:rPr>
@@ -795,6 +803,7 @@
                 <w:webHidden/>
                 <w:rStyle w:val="IndexLink"/>
                 <w:rFonts w:ascii="Verdana" w:hAnsi="Verdana"/>
+                <w:vanish w:val="false"/>
               </w:rPr>
               <w:t>volume in Dockerfile</w:t>
             </w:r>
@@ -808,7 +817,7 @@
               <w:rPr>
                 <w:webHidden/>
               </w:rPr>
-              <w:instrText>PAGEREF _Toc89013598 \h</w:instrText>
+              <w:instrText xml:space="preserve">PAGEREF _Toc89013598 \h</w:instrText>
             </w:r>
             <w:r>
               <w:rPr>
@@ -853,6 +862,7 @@
                 <w:webHidden/>
                 <w:rStyle w:val="IndexLink"/>
                 <w:rFonts w:ascii="Verdana" w:hAnsi="Verdana"/>
+                <w:vanish w:val="false"/>
               </w:rPr>
               <w:t xml:space="preserve">BIND </w:t>
             </w:r>
@@ -874,7 +884,7 @@
               <w:rPr>
                 <w:webHidden/>
               </w:rPr>
-              <w:instrText>PAGEREF _Toc89013599 \h</w:instrText>
+              <w:instrText xml:space="preserve">PAGEREF _Toc89013599 \h</w:instrText>
             </w:r>
             <w:r>
               <w:rPr>
@@ -919,6 +929,7 @@
                 <w:webHidden/>
                 <w:rStyle w:val="IndexLink"/>
                 <w:rFonts w:ascii="Verdana" w:hAnsi="Verdana"/>
+                <w:vanish w:val="false"/>
               </w:rPr>
               <w:t>TRPFS</w:t>
             </w:r>
@@ -932,7 +943,7 @@
               <w:rPr>
                 <w:webHidden/>
               </w:rPr>
-              <w:instrText>PAGEREF _Toc89013600 \h</w:instrText>
+              <w:instrText xml:space="preserve">PAGEREF _Toc89013600 \h</w:instrText>
             </w:r>
             <w:r>
               <w:rPr>
@@ -977,6 +988,7 @@
                 <w:webHidden/>
                 <w:rStyle w:val="IndexLink"/>
                 <w:rFonts w:ascii="Verdana" w:hAnsi="Verdana"/>
+                <w:vanish w:val="false"/>
                 <w:lang w:val="ru-RU"/>
               </w:rPr>
               <w:t>Копирование файлов и папок</w:t>
@@ -991,7 +1003,7 @@
               <w:rPr>
                 <w:webHidden/>
               </w:rPr>
-              <w:instrText>PAGEREF _Toc89013601 \h</w:instrText>
+              <w:instrText xml:space="preserve">PAGEREF _Toc89013601 \h</w:instrText>
             </w:r>
             <w:r>
               <w:rPr>
@@ -1036,6 +1048,7 @@
                 <w:webHidden/>
                 <w:rStyle w:val="IndexLink"/>
                 <w:rFonts w:ascii="Verdana" w:hAnsi="Verdana"/>
+                <w:vanish w:val="false"/>
                 <w:lang w:val="ru-RU"/>
               </w:rPr>
               <w:t>В контейнер</w:t>
@@ -1050,7 +1063,7 @@
               <w:rPr>
                 <w:webHidden/>
               </w:rPr>
-              <w:instrText>PAGEREF _Toc89013602 \h</w:instrText>
+              <w:instrText xml:space="preserve">PAGEREF _Toc89013602 \h</w:instrText>
             </w:r>
             <w:r>
               <w:rPr>
@@ -1095,6 +1108,7 @@
                 <w:webHidden/>
                 <w:rStyle w:val="IndexLink"/>
                 <w:rFonts w:ascii="Verdana" w:hAnsi="Verdana"/>
+                <w:vanish w:val="false"/>
                 <w:lang w:val="ru-RU"/>
               </w:rPr>
               <w:t>Из контейнера</w:t>
@@ -1109,7 +1123,7 @@
               <w:rPr>
                 <w:webHidden/>
               </w:rPr>
-              <w:instrText>PAGEREF _Toc89013603 \h</w:instrText>
+              <w:instrText xml:space="preserve">PAGEREF _Toc89013603 \h</w:instrText>
             </w:r>
             <w:r>
               <w:rPr>
@@ -1154,6 +1168,7 @@
                 <w:webHidden/>
                 <w:rStyle w:val="IndexLink"/>
                 <w:rFonts w:ascii="Verdana" w:hAnsi="Verdana"/>
+                <w:vanish w:val="false"/>
               </w:rPr>
               <w:t>DOCKER COMPOSE</w:t>
             </w:r>
@@ -1167,7 +1182,7 @@
               <w:rPr>
                 <w:webHidden/>
               </w:rPr>
-              <w:instrText>PAGEREF _Toc89013604 \h</w:instrText>
+              <w:instrText xml:space="preserve">PAGEREF _Toc89013604 \h</w:instrText>
             </w:r>
             <w:r>
               <w:rPr>
@@ -1212,6 +1227,7 @@
                 <w:webHidden/>
                 <w:rStyle w:val="IndexLink"/>
                 <w:rFonts w:ascii="Verdana" w:hAnsi="Verdana"/>
+                <w:vanish w:val="false"/>
               </w:rPr>
               <w:t>Install</w:t>
             </w:r>
@@ -1225,7 +1241,7 @@
               <w:rPr>
                 <w:webHidden/>
               </w:rPr>
-              <w:instrText>PAGEREF _Toc89013605 \h</w:instrText>
+              <w:instrText xml:space="preserve">PAGEREF _Toc89013605 \h</w:instrText>
             </w:r>
             <w:r>
               <w:rPr>
@@ -1270,6 +1286,7 @@
                 <w:webHidden/>
                 <w:rStyle w:val="IndexLink"/>
                 <w:rFonts w:ascii="Verdana" w:hAnsi="Verdana"/>
+                <w:vanish w:val="false"/>
               </w:rPr>
               <w:t>Команды</w:t>
             </w:r>
@@ -1283,7 +1300,7 @@
               <w:rPr>
                 <w:webHidden/>
               </w:rPr>
-              <w:instrText>PAGEREF _Toc89013606 \h</w:instrText>
+              <w:instrText xml:space="preserve">PAGEREF _Toc89013606 \h</w:instrText>
             </w:r>
             <w:r>
               <w:rPr>
@@ -1328,6 +1345,7 @@
                 <w:webHidden/>
                 <w:rStyle w:val="IndexLink"/>
                 <w:rFonts w:ascii="Verdana" w:hAnsi="Verdana"/>
+                <w:vanish w:val="false"/>
                 <w:lang w:val="ru-RU"/>
               </w:rPr>
               <w:t>Примеры:</w:t>
@@ -1342,7 +1360,7 @@
               <w:rPr>
                 <w:webHidden/>
               </w:rPr>
-              <w:instrText>PAGEREF _Toc89013607 \h</w:instrText>
+              <w:instrText xml:space="preserve">PAGEREF _Toc89013607 \h</w:instrText>
             </w:r>
             <w:r>
               <w:rPr>
@@ -1424,6 +1442,449 @@
     </w:p>
     <w:p>
       <w:pPr>
+        <w:pStyle w:val="Normal"/>
+        <w:rPr>
+          <w:rFonts w:ascii="Verdana" w:hAnsi="Verdana"/>
+        </w:rPr>
+      </w:pPr>
+      <w:r>
+        <w:rPr>
+          <w:rFonts w:ascii="Verdana" w:hAnsi="Verdana"/>
+        </w:rPr>
+      </w:r>
+    </w:p>
+    <w:p>
+      <w:pPr>
+        <w:pStyle w:val="Normal"/>
+        <w:rPr>
+          <w:rFonts w:ascii="Verdana" w:hAnsi="Verdana"/>
+        </w:rPr>
+      </w:pPr>
+      <w:r>
+        <w:rPr>
+          <w:rFonts w:ascii="Verdana" w:hAnsi="Verdana"/>
+        </w:rPr>
+      </w:r>
+    </w:p>
+    <w:p>
+      <w:pPr>
+        <w:pStyle w:val="Normal"/>
+        <w:rPr>
+          <w:rFonts w:ascii="Verdana" w:hAnsi="Verdana"/>
+        </w:rPr>
+      </w:pPr>
+      <w:r>
+        <w:rPr>
+          <w:rFonts w:ascii="Verdana" w:hAnsi="Verdana"/>
+        </w:rPr>
+      </w:r>
+    </w:p>
+    <w:p>
+      <w:pPr>
+        <w:pStyle w:val="Normal"/>
+        <w:rPr>
+          <w:rFonts w:ascii="Verdana" w:hAnsi="Verdana"/>
+        </w:rPr>
+      </w:pPr>
+      <w:r>
+        <w:rPr>
+          <w:rFonts w:ascii="Verdana" w:hAnsi="Verdana"/>
+        </w:rPr>
+      </w:r>
+    </w:p>
+    <w:p>
+      <w:pPr>
+        <w:pStyle w:val="Normal"/>
+        <w:rPr>
+          <w:rFonts w:ascii="Verdana" w:hAnsi="Verdana"/>
+        </w:rPr>
+      </w:pPr>
+      <w:r>
+        <w:rPr>
+          <w:rFonts w:ascii="Verdana" w:hAnsi="Verdana"/>
+        </w:rPr>
+      </w:r>
+    </w:p>
+    <w:p>
+      <w:pPr>
+        <w:pStyle w:val="Normal"/>
+        <w:rPr>
+          <w:rFonts w:ascii="Verdana" w:hAnsi="Verdana"/>
+        </w:rPr>
+      </w:pPr>
+      <w:r>
+        <w:rPr>
+          <w:rFonts w:ascii="Verdana" w:hAnsi="Verdana"/>
+        </w:rPr>
+      </w:r>
+    </w:p>
+    <w:p>
+      <w:pPr>
+        <w:pStyle w:val="Normal"/>
+        <w:rPr>
+          <w:rFonts w:ascii="Verdana" w:hAnsi="Verdana"/>
+        </w:rPr>
+      </w:pPr>
+      <w:r>
+        <w:rPr>
+          <w:rFonts w:ascii="Verdana" w:hAnsi="Verdana"/>
+        </w:rPr>
+      </w:r>
+    </w:p>
+    <w:p>
+      <w:pPr>
+        <w:pStyle w:val="Normal"/>
+        <w:rPr>
+          <w:rFonts w:ascii="Verdana" w:hAnsi="Verdana"/>
+        </w:rPr>
+      </w:pPr>
+      <w:r>
+        <w:rPr>
+          <w:rFonts w:ascii="Verdana" w:hAnsi="Verdana"/>
+        </w:rPr>
+      </w:r>
+    </w:p>
+    <w:p>
+      <w:pPr>
+        <w:pStyle w:val="Normal"/>
+        <w:rPr>
+          <w:rFonts w:ascii="Verdana" w:hAnsi="Verdana"/>
+        </w:rPr>
+      </w:pPr>
+      <w:r>
+        <w:rPr>
+          <w:rFonts w:ascii="Verdana" w:hAnsi="Verdana"/>
+        </w:rPr>
+      </w:r>
+    </w:p>
+    <w:p>
+      <w:pPr>
+        <w:pStyle w:val="Normal"/>
+        <w:rPr>
+          <w:rFonts w:ascii="Verdana" w:hAnsi="Verdana"/>
+        </w:rPr>
+      </w:pPr>
+      <w:r>
+        <w:rPr>
+          <w:rFonts w:ascii="Verdana" w:hAnsi="Verdana"/>
+        </w:rPr>
+      </w:r>
+    </w:p>
+    <w:p>
+      <w:pPr>
+        <w:pStyle w:val="Normal"/>
+        <w:rPr>
+          <w:rFonts w:ascii="Verdana" w:hAnsi="Verdana"/>
+        </w:rPr>
+      </w:pPr>
+      <w:r>
+        <w:rPr>
+          <w:rFonts w:ascii="Verdana" w:hAnsi="Verdana"/>
+        </w:rPr>
+      </w:r>
+    </w:p>
+    <w:p>
+      <w:pPr>
+        <w:pStyle w:val="Normal"/>
+        <w:rPr>
+          <w:rFonts w:ascii="Verdana" w:hAnsi="Verdana"/>
+        </w:rPr>
+      </w:pPr>
+      <w:r>
+        <w:rPr>
+          <w:rFonts w:ascii="Verdana" w:hAnsi="Verdana"/>
+        </w:rPr>
+      </w:r>
+    </w:p>
+    <w:p>
+      <w:pPr>
+        <w:pStyle w:val="Normal"/>
+        <w:rPr>
+          <w:rFonts w:ascii="Verdana" w:hAnsi="Verdana"/>
+        </w:rPr>
+      </w:pPr>
+      <w:r>
+        <w:rPr>
+          <w:rFonts w:ascii="Verdana" w:hAnsi="Verdana"/>
+        </w:rPr>
+      </w:r>
+    </w:p>
+    <w:p>
+      <w:pPr>
+        <w:pStyle w:val="Normal"/>
+        <w:rPr>
+          <w:rFonts w:ascii="Verdana" w:hAnsi="Verdana" w:eastAsia="" w:cs="Mangal" w:eastAsiaTheme="majorEastAsia"/>
+          <w:color w:val="2F5496" w:themeColor="accent1" w:themeShade="bf"/>
+          <w:kern w:val="2"/>
+          <w:sz w:val="32"/>
+          <w:szCs w:val="29"/>
+          <w:lang w:val="ru-RU" w:eastAsia="zh-CN" w:bidi="hi-IN"/>
+        </w:rPr>
+      </w:pPr>
+      <w:r>
+        <w:rPr>
+          <w:rFonts w:eastAsia="" w:cs="Mangal" w:eastAsiaTheme="majorEastAsia" w:ascii="Verdana" w:hAnsi="Verdana"/>
+          <w:color w:val="2F5496" w:themeColor="accent1" w:themeShade="bf"/>
+          <w:kern w:val="2"/>
+          <w:sz w:val="32"/>
+          <w:szCs w:val="29"/>
+          <w:lang w:val="ru-RU" w:eastAsia="zh-CN" w:bidi="hi-IN"/>
+        </w:rPr>
+        <w:t>Настройка прав</w:t>
+      </w:r>
+    </w:p>
+    <w:p>
+      <w:pPr>
+        <w:pStyle w:val="Normal"/>
+        <w:rPr>
+          <w:rFonts w:ascii="Verdana" w:hAnsi="Verdana"/>
+        </w:rPr>
+      </w:pPr>
+      <w:r>
+        <w:rPr>
+          <w:rFonts w:ascii="Verdana" w:hAnsi="Verdana"/>
+        </w:rPr>
+      </w:r>
+    </w:p>
+    <w:p>
+      <w:pPr>
+        <w:pStyle w:val="Normal"/>
+        <w:numPr>
+          <w:ilvl w:val="0"/>
+          <w:numId w:val="1"/>
+        </w:numPr>
+        <w:rPr>
+          <w:rFonts w:ascii="Verdana" w:hAnsi="Verdana"/>
+        </w:rPr>
+      </w:pPr>
+      <w:r>
+        <w:rPr>
+          <w:rFonts w:ascii="Verdana" w:hAnsi="Verdana"/>
+          <w:lang w:val="ru-RU" w:eastAsia="zh-CN" w:bidi="hi-IN"/>
+        </w:rPr>
+        <w:t>Создание</w:t>
+      </w:r>
+      <w:r>
+        <w:rPr>
+          <w:rFonts w:ascii="Verdana" w:hAnsi="Verdana"/>
+        </w:rPr>
+        <w:t xml:space="preserve"> </w:t>
+      </w:r>
+      <w:r>
+        <w:rPr>
+          <w:rFonts w:ascii="Verdana" w:hAnsi="Verdana"/>
+          <w:lang w:val="ru-RU" w:eastAsia="zh-CN" w:bidi="hi-IN"/>
+        </w:rPr>
+        <w:t>группы</w:t>
+      </w:r>
+    </w:p>
+    <w:p>
+      <w:pPr>
+        <w:pStyle w:val="Normal"/>
+        <w:numPr>
+          <w:ilvl w:val="0"/>
+          <w:numId w:val="0"/>
+        </w:numPr>
+        <w:ind w:left="720" w:hanging="0"/>
+        <w:rPr>
+          <w:rFonts w:ascii="Verdana" w:hAnsi="Verdana"/>
+        </w:rPr>
+      </w:pPr>
+      <w:r>
+        <w:rPr/>
+      </w:r>
+    </w:p>
+    <w:p>
+      <w:pPr>
+        <w:pStyle w:val="PreformattedText"/>
+        <w:numPr>
+          <w:ilvl w:val="0"/>
+          <w:numId w:val="0"/>
+        </w:numPr>
+        <w:ind w:left="720" w:hanging="0"/>
+        <w:rPr>
+          <w:rFonts w:ascii="Verdana" w:hAnsi="Verdana"/>
+        </w:rPr>
+      </w:pPr>
+      <w:r>
+        <w:rPr>
+          <w:rStyle w:val="SourceText"/>
+          <w:rFonts w:eastAsia="Noto Serif CJK SC" w:cs="Lohit Devanagari" w:ascii="Verdana" w:hAnsi="Verdana"/>
+          <w:b w:val="false"/>
+          <w:i w:val="false"/>
+          <w:caps w:val="false"/>
+          <w:smallCaps w:val="false"/>
+          <w:color w:val="000000"/>
+          <w:spacing w:val="0"/>
+          <w:kern w:val="2"/>
+          <w:sz w:val="24"/>
+          <w:szCs w:val="24"/>
+          <w:shd w:fill="auto" w:val="clear"/>
+          <w:lang w:val="en-US" w:eastAsia="zh-CN" w:bidi="hi-IN"/>
+        </w:rPr>
+        <w:t>sudo groupadd docker</w:t>
+      </w:r>
+    </w:p>
+    <w:p>
+      <w:pPr>
+        <w:pStyle w:val="Normal"/>
+        <w:numPr>
+          <w:ilvl w:val="0"/>
+          <w:numId w:val="0"/>
+        </w:numPr>
+        <w:ind w:left="720" w:hanging="0"/>
+        <w:rPr>
+          <w:rFonts w:ascii="Verdana" w:hAnsi="Verdana"/>
+        </w:rPr>
+      </w:pPr>
+      <w:r>
+        <w:rPr/>
+      </w:r>
+    </w:p>
+    <w:p>
+      <w:pPr>
+        <w:pStyle w:val="Normal"/>
+        <w:numPr>
+          <w:ilvl w:val="0"/>
+          <w:numId w:val="1"/>
+        </w:numPr>
+        <w:rPr>
+          <w:rFonts w:ascii="Verdana" w:hAnsi="Verdana"/>
+        </w:rPr>
+      </w:pPr>
+      <w:r>
+        <w:rPr>
+          <w:rFonts w:eastAsia="Noto Serif CJK SC" w:cs="Lohit Devanagari" w:ascii="Verdana" w:hAnsi="Verdana"/>
+          <w:color w:val="auto"/>
+          <w:kern w:val="2"/>
+          <w:sz w:val="24"/>
+          <w:szCs w:val="24"/>
+          <w:lang w:val="ru-RU" w:eastAsia="zh-CN" w:bidi="hi-IN"/>
+        </w:rPr>
+        <w:t>Добавление</w:t>
+      </w:r>
+      <w:r>
+        <w:rPr>
+          <w:rFonts w:eastAsia="Noto Serif CJK SC" w:cs="Lohit Devanagari" w:ascii="Verdana" w:hAnsi="Verdana"/>
+          <w:color w:val="auto"/>
+          <w:kern w:val="2"/>
+          <w:sz w:val="24"/>
+          <w:szCs w:val="24"/>
+          <w:lang w:val="en-US" w:eastAsia="zh-CN" w:bidi="hi-IN"/>
+        </w:rPr>
+        <w:t xml:space="preserve"> </w:t>
+      </w:r>
+      <w:r>
+        <w:rPr>
+          <w:rFonts w:eastAsia="Noto Serif CJK SC" w:cs="Lohit Devanagari" w:ascii="Verdana" w:hAnsi="Verdana"/>
+          <w:color w:val="auto"/>
+          <w:kern w:val="2"/>
+          <w:sz w:val="24"/>
+          <w:szCs w:val="24"/>
+          <w:lang w:val="ru-RU" w:eastAsia="zh-CN" w:bidi="hi-IN"/>
+        </w:rPr>
+        <w:t>пользователя</w:t>
+      </w:r>
+      <w:r>
+        <w:rPr>
+          <w:rFonts w:eastAsia="Noto Serif CJK SC" w:cs="Lohit Devanagari" w:ascii="Verdana" w:hAnsi="Verdana"/>
+          <w:color w:val="auto"/>
+          <w:kern w:val="2"/>
+          <w:sz w:val="24"/>
+          <w:szCs w:val="24"/>
+          <w:lang w:val="en-US" w:eastAsia="zh-CN" w:bidi="hi-IN"/>
+        </w:rPr>
+        <w:t xml:space="preserve"> в </w:t>
+      </w:r>
+      <w:r>
+        <w:rPr>
+          <w:rFonts w:eastAsia="Noto Serif CJK SC" w:cs="Lohit Devanagari" w:ascii="Verdana" w:hAnsi="Verdana"/>
+          <w:color w:val="auto"/>
+          <w:kern w:val="2"/>
+          <w:sz w:val="24"/>
+          <w:szCs w:val="24"/>
+          <w:lang w:val="ru-RU" w:eastAsia="zh-CN" w:bidi="hi-IN"/>
+        </w:rPr>
+        <w:t>группу</w:t>
+      </w:r>
+      <w:r>
+        <w:rPr>
+          <w:rFonts w:ascii="Verdana" w:hAnsi="Verdana"/>
+        </w:rPr>
+        <w:t xml:space="preserve"> </w:t>
+      </w:r>
+    </w:p>
+    <w:p>
+      <w:pPr>
+        <w:pStyle w:val="Normal"/>
+        <w:numPr>
+          <w:ilvl w:val="0"/>
+          <w:numId w:val="0"/>
+        </w:numPr>
+        <w:ind w:left="720" w:hanging="0"/>
+        <w:rPr>
+          <w:rFonts w:ascii="Verdana" w:hAnsi="Verdana"/>
+        </w:rPr>
+      </w:pPr>
+      <w:r>
+        <w:rPr/>
+      </w:r>
+    </w:p>
+    <w:p>
+      <w:pPr>
+        <w:pStyle w:val="PreformattedText"/>
+        <w:rPr>
+          <w:rFonts w:ascii="Verdana" w:hAnsi="Verdana"/>
+        </w:rPr>
+      </w:pPr>
+      <w:r>
+        <w:rPr>
+          <w:rStyle w:val="SourceText"/>
+          <w:rFonts w:eastAsia="Noto Serif CJK SC" w:cs="Lohit Devanagari" w:ascii="Verdana" w:hAnsi="Verdana"/>
+          <w:b w:val="false"/>
+          <w:i w:val="false"/>
+          <w:caps w:val="false"/>
+          <w:smallCaps w:val="false"/>
+          <w:color w:val="000000"/>
+          <w:spacing w:val="0"/>
+          <w:kern w:val="2"/>
+          <w:sz w:val="24"/>
+          <w:szCs w:val="24"/>
+          <w:shd w:fill="auto" w:val="clear"/>
+          <w:lang w:val="en-US" w:eastAsia="zh-CN" w:bidi="hi-IN"/>
+        </w:rPr>
+        <w:tab/>
+        <w:t>sudo usermod -aG docker $USER</w:t>
+      </w:r>
+    </w:p>
+    <w:p>
+      <w:pPr>
+        <w:pStyle w:val="Normal"/>
+        <w:rPr>
+          <w:rFonts w:ascii="Verdana" w:hAnsi="Verdana"/>
+        </w:rPr>
+      </w:pPr>
+      <w:r>
+        <w:rPr>
+          <w:rFonts w:ascii="Verdana" w:hAnsi="Verdana"/>
+        </w:rPr>
+      </w:r>
+    </w:p>
+    <w:p>
+      <w:pPr>
+        <w:pStyle w:val="Normal"/>
+        <w:rPr>
+          <w:rFonts w:ascii="Verdana" w:hAnsi="Verdana"/>
+        </w:rPr>
+      </w:pPr>
+      <w:r>
+        <w:rPr>
+          <w:rFonts w:ascii="Verdana" w:hAnsi="Verdana"/>
+        </w:rPr>
+      </w:r>
+    </w:p>
+    <w:p>
+      <w:pPr>
         <w:pStyle w:val="Heading1"/>
         <w:rPr>
           <w:rFonts w:ascii="Verdana" w:hAnsi="Verdana"/>
@@ -4577,30 +5038,26 @@
         </w:rPr>
       </w:pPr>
       <w:r>
-        <w:rPr/>
-      </w:r>
-    </w:p>
-    <w:p>
-      <w:pPr>
-        <w:pStyle w:val="Normal"/>
-        <w:rPr>
-          <w:rFonts w:ascii="Verdana" w:hAnsi="Verdana"/>
-          <w:lang w:val="ru-RU"/>
-        </w:rPr>
-      </w:pPr>
-      <w:r>
-        <w:rPr>
-          <w:rFonts w:ascii="Verdana" w:hAnsi="Verdana"/>
-          <w:lang w:val="ru-RU"/>
-        </w:rPr>
-        <w:t xml:space="preserve">docker build --no-cache -t test1:latest .  </w:t>
-      </w:r>
-      <w:r>
-        <w:rPr>
-          <w:rFonts w:ascii="Verdana" w:hAnsi="Verdana"/>
-          <w:lang w:val="ru-RU"/>
-        </w:rPr>
-        <w:t>Пересобирает образ по новой не используя кэш</w:t>
+        <w:rPr>
+          <w:rFonts w:ascii="Verdana" w:hAnsi="Verdana"/>
+          <w:lang w:val="ru-RU"/>
+        </w:rPr>
+      </w:r>
+    </w:p>
+    <w:p>
+      <w:pPr>
+        <w:pStyle w:val="Normal"/>
+        <w:rPr>
+          <w:rFonts w:ascii="Verdana" w:hAnsi="Verdana"/>
+          <w:lang w:val="ru-RU"/>
+        </w:rPr>
+      </w:pPr>
+      <w:r>
+        <w:rPr>
+          <w:rFonts w:ascii="Verdana" w:hAnsi="Verdana"/>
+          <w:lang w:val="ru-RU"/>
+        </w:rPr>
+        <w:t>docker build --no-cache -t test1:latest .  Пересобирает образ по новой не используя кэш</w:t>
       </w:r>
     </w:p>
     <w:p>
@@ -9989,7 +10446,7 @@
           <w:p>
             <w:pPr>
               <w:pStyle w:val="Normal"/>
-              <w:widowControl/>
+              <w:widowControl w:val="false"/>
               <w:suppressAutoHyphens w:val="true"/>
               <w:spacing w:before="0" w:after="0"/>
               <w:jc w:val="left"/>
@@ -9998,13 +10455,7 @@
               </w:rPr>
             </w:pPr>
             <w:r>
-              <w:rPr>
-                <w:rFonts w:eastAsia="Noto Serif CJK SC" w:cs="Lohit Devanagari"/>
-                <w:kern w:val="2"/>
-                <w:sz w:val="24"/>
-                <w:szCs w:val="24"/>
-                <w:lang w:val="en-US" w:eastAsia="zh-CN" w:bidi="hi-IN"/>
-              </w:rPr>
+              <w:rPr/>
               <w:drawing>
                 <wp:inline distT="0" distB="0" distL="0" distR="0">
                   <wp:extent cx="3354070" cy="2717165"/>
@@ -10053,7 +10504,7 @@
           <w:p>
             <w:pPr>
               <w:pStyle w:val="Normal"/>
-              <w:widowControl/>
+              <w:widowControl w:val="false"/>
               <w:suppressAutoHyphens w:val="true"/>
               <w:spacing w:before="0" w:after="0"/>
               <w:jc w:val="left"/>
@@ -10062,13 +10513,7 @@
               </w:rPr>
             </w:pPr>
             <w:r>
-              <w:rPr>
-                <w:rFonts w:eastAsia="Noto Serif CJK SC" w:cs="Lohit Devanagari"/>
-                <w:kern w:val="2"/>
-                <w:sz w:val="24"/>
-                <w:szCs w:val="24"/>
-                <w:lang w:val="en-US" w:eastAsia="zh-CN" w:bidi="hi-IN"/>
-              </w:rPr>
+              <w:rPr/>
               <w:drawing>
                 <wp:inline distT="0" distB="0" distL="0" distR="0">
                   <wp:extent cx="3175000" cy="2190750"/>
@@ -12955,7 +13400,7 @@
 </file>
 
 <file path=word/comments.xml><?xml version="1.0" encoding="utf-8"?>
-<w:comments xmlns:o="urn:schemas-microsoft-com:office:office" xmlns:r="http://schemas.openxmlformats.org/officeDocument/2006/relationships" xmlns:v="urn:schemas-microsoft-com:vml" xmlns:w="http://schemas.openxmlformats.org/wordprocessingml/2006/main" xmlns:w10="urn:schemas-microsoft-com:office:word" xmlns:wp="http://schemas.openxmlformats.org/drawingml/2006/wordprocessingDrawing" xmlns:wps="http://schemas.microsoft.com/office/word/2010/wordprocessingShape" xmlns:wpg="http://schemas.microsoft.com/office/word/2010/wordprocessingGroup" xmlns:mc="http://schemas.openxmlformats.org/markup-compatibility/2006" xmlns:wp14="http://schemas.microsoft.com/office/word/2010/wordprocessingDrawing" xmlns:w14="http://schemas.microsoft.com/office/word/2010/wordml" mc:Ignorable="w14 wp14">
+<w:comments xmlns:o="urn:schemas-microsoft-com:office:office" xmlns:r="http://schemas.openxmlformats.org/officeDocument/2006/relationships" xmlns:v="urn:schemas-microsoft-com:vml" xmlns:w="http://schemas.openxmlformats.org/wordprocessingml/2006/main" xmlns:w10="urn:schemas-microsoft-com:office:word" xmlns:wp="http://schemas.openxmlformats.org/drawingml/2006/wordprocessingDrawing" xmlns:wps="http://schemas.microsoft.com/office/word/2010/wordprocessingShape" xmlns:wpg="http://schemas.microsoft.com/office/word/2010/wordprocessingGroup" xmlns:mc="http://schemas.openxmlformats.org/markup-compatibility/2006" xmlns:wp14="http://schemas.microsoft.com/office/word/2010/wordprocessingDrawing" xmlns:w14="http://schemas.microsoft.com/office/word/2010/wordml" xmlns:w15="http://schemas.microsoft.com/office/word/2012/wordml" mc:Ignorable="w14 wp14 w15">
   <w:comment w:id="0" w:author="Vladimir Sarychev" w:date="2021-09-13T21:52:00Z" w:initials="VS">
     <w:p>
       <w:r>
@@ -12974,7 +13419,7 @@
         <w:rPr>
           <w:rFonts w:eastAsia="DejaVu Sans" w:cs="DejaVu Sans"/>
           <w:kern w:val="0"/>
-          <w:lang w:eastAsia="en-US" w:bidi="en-US" w:val="ru-RU"/>
+          <w:lang w:val="ru-RU" w:eastAsia="en-US" w:bidi="en-US"/>
         </w:rPr>
         <w:t>попробовать</w:t>
       </w:r>
@@ -12986,13 +13431,262 @@
         <w:rPr>
           <w:rFonts w:eastAsia="DejaVu Sans" w:cs="DejaVu Sans"/>
           <w:kern w:val="0"/>
-          <w:lang w:eastAsia="en-US" w:bidi="en-US" w:val="ru-RU"/>
+          <w:lang w:val="ru-RU" w:eastAsia="en-US" w:bidi="en-US"/>
         </w:rPr>
         <w:t>понять</w:t>
       </w:r>
     </w:p>
   </w:comment>
 </w:comments>
+</file>
+
+<file path=word/numbering.xml><?xml version="1.0" encoding="utf-8"?>
+<w:numbering xmlns:w="http://schemas.openxmlformats.org/wordprocessingml/2006/main" xmlns:o="urn:schemas-microsoft-com:office:office" xmlns:r="http://schemas.openxmlformats.org/officeDocument/2006/relationships" xmlns:v="urn:schemas-microsoft-com:vml" xmlns:mc="http://schemas.openxmlformats.org/markup-compatibility/2006" xmlns:w14="http://schemas.microsoft.com/office/word/2010/wordml" mc:Ignorable="w14">
+  <w:abstractNum w:abstractNumId="1">
+    <w:lvl w:ilvl="0">
+      <w:start w:val="1"/>
+      <w:numFmt w:val="decimal"/>
+      <w:lvlText w:val="%1."/>
+      <w:lvlJc w:val="left"/>
+      <w:pPr>
+        <w:tabs>
+          <w:tab w:val="num" w:pos="720"/>
+        </w:tabs>
+        <w:ind w:left="720" w:hanging="360"/>
+      </w:pPr>
+      <w:rPr/>
+    </w:lvl>
+    <w:lvl w:ilvl="1">
+      <w:start w:val="1"/>
+      <w:numFmt w:val="decimal"/>
+      <w:lvlText w:val="%2."/>
+      <w:lvlJc w:val="left"/>
+      <w:pPr>
+        <w:tabs>
+          <w:tab w:val="num" w:pos="1080"/>
+        </w:tabs>
+        <w:ind w:left="1080" w:hanging="360"/>
+      </w:pPr>
+      <w:rPr/>
+    </w:lvl>
+    <w:lvl w:ilvl="2">
+      <w:start w:val="1"/>
+      <w:numFmt w:val="decimal"/>
+      <w:lvlText w:val="%3."/>
+      <w:lvlJc w:val="left"/>
+      <w:pPr>
+        <w:tabs>
+          <w:tab w:val="num" w:pos="1440"/>
+        </w:tabs>
+        <w:ind w:left="1440" w:hanging="360"/>
+      </w:pPr>
+      <w:rPr/>
+    </w:lvl>
+    <w:lvl w:ilvl="3">
+      <w:start w:val="1"/>
+      <w:numFmt w:val="decimal"/>
+      <w:lvlText w:val="%4."/>
+      <w:lvlJc w:val="left"/>
+      <w:pPr>
+        <w:tabs>
+          <w:tab w:val="num" w:pos="1800"/>
+        </w:tabs>
+        <w:ind w:left="1800" w:hanging="360"/>
+      </w:pPr>
+      <w:rPr/>
+    </w:lvl>
+    <w:lvl w:ilvl="4">
+      <w:start w:val="1"/>
+      <w:numFmt w:val="decimal"/>
+      <w:lvlText w:val="%5."/>
+      <w:lvlJc w:val="left"/>
+      <w:pPr>
+        <w:tabs>
+          <w:tab w:val="num" w:pos="2160"/>
+        </w:tabs>
+        <w:ind w:left="2160" w:hanging="360"/>
+      </w:pPr>
+      <w:rPr/>
+    </w:lvl>
+    <w:lvl w:ilvl="5">
+      <w:start w:val="1"/>
+      <w:numFmt w:val="decimal"/>
+      <w:lvlText w:val="%6."/>
+      <w:lvlJc w:val="left"/>
+      <w:pPr>
+        <w:tabs>
+          <w:tab w:val="num" w:pos="2520"/>
+        </w:tabs>
+        <w:ind w:left="2520" w:hanging="360"/>
+      </w:pPr>
+      <w:rPr/>
+    </w:lvl>
+    <w:lvl w:ilvl="6">
+      <w:start w:val="1"/>
+      <w:numFmt w:val="decimal"/>
+      <w:lvlText w:val="%7."/>
+      <w:lvlJc w:val="left"/>
+      <w:pPr>
+        <w:tabs>
+          <w:tab w:val="num" w:pos="2880"/>
+        </w:tabs>
+        <w:ind w:left="2880" w:hanging="360"/>
+      </w:pPr>
+      <w:rPr/>
+    </w:lvl>
+    <w:lvl w:ilvl="7">
+      <w:start w:val="1"/>
+      <w:numFmt w:val="decimal"/>
+      <w:lvlText w:val="%8."/>
+      <w:lvlJc w:val="left"/>
+      <w:pPr>
+        <w:tabs>
+          <w:tab w:val="num" w:pos="3240"/>
+        </w:tabs>
+        <w:ind w:left="3240" w:hanging="360"/>
+      </w:pPr>
+      <w:rPr/>
+    </w:lvl>
+    <w:lvl w:ilvl="8">
+      <w:start w:val="1"/>
+      <w:numFmt w:val="decimal"/>
+      <w:lvlText w:val="%9."/>
+      <w:lvlJc w:val="left"/>
+      <w:pPr>
+        <w:tabs>
+          <w:tab w:val="num" w:pos="3600"/>
+        </w:tabs>
+        <w:ind w:left="3600" w:hanging="360"/>
+      </w:pPr>
+      <w:rPr/>
+    </w:lvl>
+  </w:abstractNum>
+  <w:abstractNum w:abstractNumId="2">
+    <w:lvl w:ilvl="0">
+      <w:start w:val="1"/>
+      <w:numFmt w:val="none"/>
+      <w:suff w:val="nothing"/>
+      <w:lvlText w:val=""/>
+      <w:lvlJc w:val="left"/>
+      <w:pPr>
+        <w:tabs>
+          <w:tab w:val="num" w:pos="0"/>
+        </w:tabs>
+        <w:ind w:left="0" w:hanging="0"/>
+      </w:pPr>
+    </w:lvl>
+    <w:lvl w:ilvl="1">
+      <w:start w:val="1"/>
+      <w:numFmt w:val="none"/>
+      <w:suff w:val="nothing"/>
+      <w:lvlText w:val=""/>
+      <w:lvlJc w:val="left"/>
+      <w:pPr>
+        <w:tabs>
+          <w:tab w:val="num" w:pos="0"/>
+        </w:tabs>
+        <w:ind w:left="0" w:hanging="0"/>
+      </w:pPr>
+    </w:lvl>
+    <w:lvl w:ilvl="2">
+      <w:start w:val="1"/>
+      <w:numFmt w:val="none"/>
+      <w:suff w:val="nothing"/>
+      <w:lvlText w:val=""/>
+      <w:lvlJc w:val="left"/>
+      <w:pPr>
+        <w:tabs>
+          <w:tab w:val="num" w:pos="0"/>
+        </w:tabs>
+        <w:ind w:left="0" w:hanging="0"/>
+      </w:pPr>
+    </w:lvl>
+    <w:lvl w:ilvl="3">
+      <w:start w:val="1"/>
+      <w:numFmt w:val="none"/>
+      <w:suff w:val="nothing"/>
+      <w:lvlText w:val=""/>
+      <w:lvlJc w:val="left"/>
+      <w:pPr>
+        <w:tabs>
+          <w:tab w:val="num" w:pos="0"/>
+        </w:tabs>
+        <w:ind w:left="0" w:hanging="0"/>
+      </w:pPr>
+    </w:lvl>
+    <w:lvl w:ilvl="4">
+      <w:start w:val="1"/>
+      <w:numFmt w:val="none"/>
+      <w:suff w:val="nothing"/>
+      <w:lvlText w:val=""/>
+      <w:lvlJc w:val="left"/>
+      <w:pPr>
+        <w:tabs>
+          <w:tab w:val="num" w:pos="0"/>
+        </w:tabs>
+        <w:ind w:left="0" w:hanging="0"/>
+      </w:pPr>
+    </w:lvl>
+    <w:lvl w:ilvl="5">
+      <w:start w:val="1"/>
+      <w:numFmt w:val="none"/>
+      <w:suff w:val="nothing"/>
+      <w:lvlText w:val=""/>
+      <w:lvlJc w:val="left"/>
+      <w:pPr>
+        <w:tabs>
+          <w:tab w:val="num" w:pos="0"/>
+        </w:tabs>
+        <w:ind w:left="0" w:hanging="0"/>
+      </w:pPr>
+    </w:lvl>
+    <w:lvl w:ilvl="6">
+      <w:start w:val="1"/>
+      <w:numFmt w:val="none"/>
+      <w:suff w:val="nothing"/>
+      <w:lvlText w:val=""/>
+      <w:lvlJc w:val="left"/>
+      <w:pPr>
+        <w:tabs>
+          <w:tab w:val="num" w:pos="0"/>
+        </w:tabs>
+        <w:ind w:left="0" w:hanging="0"/>
+      </w:pPr>
+    </w:lvl>
+    <w:lvl w:ilvl="7">
+      <w:start w:val="1"/>
+      <w:numFmt w:val="none"/>
+      <w:suff w:val="nothing"/>
+      <w:lvlText w:val=""/>
+      <w:lvlJc w:val="left"/>
+      <w:pPr>
+        <w:tabs>
+          <w:tab w:val="num" w:pos="0"/>
+        </w:tabs>
+        <w:ind w:left="0" w:hanging="0"/>
+      </w:pPr>
+    </w:lvl>
+    <w:lvl w:ilvl="8">
+      <w:start w:val="1"/>
+      <w:numFmt w:val="none"/>
+      <w:suff w:val="nothing"/>
+      <w:lvlText w:val=""/>
+      <w:lvlJc w:val="left"/>
+      <w:pPr>
+        <w:tabs>
+          <w:tab w:val="num" w:pos="0"/>
+        </w:tabs>
+        <w:ind w:left="0" w:hanging="0"/>
+      </w:pPr>
+    </w:lvl>
+  </w:abstractNum>
+  <w:num w:numId="1">
+    <w:abstractNumId w:val="1"/>
+  </w:num>
+  <w:num w:numId="2">
+    <w:abstractNumId w:val="2"/>
+  </w:num>
+</w:numbering>
 </file>
 
 <file path=word/styles.xml><?xml version="1.0" encoding="utf-8"?>
@@ -13434,7 +14128,6 @@
     <w:name w:val="Heading 2"/>
     <w:basedOn w:val="Normal"/>
     <w:next w:val="Normal"/>
-    <w:link w:val="20"/>
     <w:uiPriority w:val="9"/>
     <w:semiHidden/>
     <w:unhideWhenUsed/>
@@ -13457,7 +14150,6 @@
     <w:name w:val="Heading 3"/>
     <w:basedOn w:val="Normal"/>
     <w:next w:val="Normal"/>
-    <w:link w:val="30"/>
     <w:uiPriority w:val="9"/>
     <w:semiHidden/>
     <w:unhideWhenUsed/>
@@ -13576,7 +14268,6 @@
   <w:style w:type="character" w:styleId="2" w:customStyle="1">
     <w:name w:val="Заголовок 2 Знак"/>
     <w:basedOn w:val="DefaultParagraphFont"/>
-    <w:link w:val="2"/>
     <w:uiPriority w:val="9"/>
     <w:semiHidden/>
     <w:qFormat/>
@@ -13591,7 +14282,6 @@
   <w:style w:type="character" w:styleId="3" w:customStyle="1">
     <w:name w:val="Заголовок 3 Знак"/>
     <w:basedOn w:val="DefaultParagraphFont"/>
-    <w:link w:val="3"/>
     <w:uiPriority w:val="9"/>
     <w:semiHidden/>
     <w:qFormat/>
@@ -13601,6 +14291,11 @@
       <w:color w:val="1F3763" w:themeColor="accent1" w:themeShade="7f"/>
       <w:szCs w:val="21"/>
     </w:rPr>
+  </w:style>
+  <w:style w:type="character" w:styleId="NumberingSymbols">
+    <w:name w:val="Numbering Symbols"/>
+    <w:qFormat/>
+    <w:rPr/>
   </w:style>
   <w:style w:type="paragraph" w:styleId="Heading" w:customStyle="1">
     <w:name w:val="Heading"/>

</xml_diff>

<commit_message>
Added description in readme
</commit_message>
<xml_diff>
--- a/Doker/Docker_New.docx
+++ b/Doker/Docker_New.docx
@@ -1554,207 +1554,7 @@
         </w:rPr>
       </w:pPr>
       <w:r>
-        <w:rPr>
-          <w:rFonts w:ascii="Verdana" w:hAnsi="Verdana"/>
-        </w:rPr>
-      </w:r>
-    </w:p>
-    <w:p>
-      <w:pPr>
-        <w:pStyle w:val="Normal"/>
-        <w:rPr>
-          <w:rFonts w:ascii="Verdana" w:hAnsi="Verdana" w:eastAsia="" w:cs="Mangal" w:eastAsiaTheme="majorEastAsia"/>
-          <w:color w:val="2F5496" w:themeColor="accent1" w:themeShade="bf"/>
-          <w:sz w:val="32"/>
-          <w:szCs w:val="29"/>
-          <w:lang w:val="ru-RU"/>
-        </w:rPr>
-      </w:pPr>
-      <w:r>
-        <w:rPr>
-          <w:rFonts w:eastAsia="" w:cs="Mangal" w:ascii="Verdana" w:hAnsi="Verdana" w:eastAsiaTheme="majorEastAsia"/>
-          <w:color w:val="2F5496" w:themeColor="accent1" w:themeShade="bf"/>
-          <w:sz w:val="32"/>
-          <w:szCs w:val="29"/>
-          <w:lang w:val="ru-RU"/>
-        </w:rPr>
-        <w:t>Настройка прав</w:t>
-      </w:r>
-    </w:p>
-    <w:p>
-      <w:pPr>
-        <w:pStyle w:val="Normal"/>
-        <w:rPr>
-          <w:rFonts w:ascii="Verdana" w:hAnsi="Verdana"/>
-        </w:rPr>
-      </w:pPr>
-      <w:r>
-        <w:rPr>
-          <w:rFonts w:ascii="Verdana" w:hAnsi="Verdana"/>
-        </w:rPr>
-      </w:r>
-    </w:p>
-    <w:p>
-      <w:pPr>
-        <w:pStyle w:val="Normal"/>
-        <w:numPr>
-          <w:ilvl w:val="0"/>
-          <w:numId w:val="1"/>
-        </w:numPr>
-        <w:rPr>
-          <w:rFonts w:ascii="Verdana" w:hAnsi="Verdana"/>
-        </w:rPr>
-      </w:pPr>
-      <w:r>
-        <w:rPr>
-          <w:rFonts w:ascii="Verdana" w:hAnsi="Verdana"/>
-          <w:lang w:val="ru-RU"/>
-        </w:rPr>
-        <w:t>Создание</w:t>
-      </w:r>
-      <w:r>
-        <w:rPr>
-          <w:rFonts w:ascii="Verdana" w:hAnsi="Verdana"/>
-        </w:rPr>
-        <w:t xml:space="preserve"> </w:t>
-      </w:r>
-      <w:r>
-        <w:rPr>
-          <w:rFonts w:ascii="Verdana" w:hAnsi="Verdana"/>
-          <w:lang w:val="ru-RU"/>
-        </w:rPr>
-        <w:t>группы</w:t>
-      </w:r>
-    </w:p>
-    <w:p>
-      <w:pPr>
-        <w:pStyle w:val="Normal"/>
-        <w:ind w:left="720" w:hanging="0"/>
-        <w:rPr>
-          <w:rFonts w:ascii="Verdana" w:hAnsi="Verdana"/>
-        </w:rPr>
-      </w:pPr>
-      <w:r>
-        <w:rPr>
-          <w:rFonts w:ascii="Verdana" w:hAnsi="Verdana"/>
-        </w:rPr>
-      </w:r>
-    </w:p>
-    <w:p>
-      <w:pPr>
-        <w:pStyle w:val="PreformattedText"/>
-        <w:ind w:left="720" w:hanging="0"/>
-        <w:rPr>
-          <w:rFonts w:ascii="Verdana" w:hAnsi="Verdana"/>
-        </w:rPr>
-      </w:pPr>
-      <w:r>
-        <w:rPr>
-          <w:rStyle w:val="SourceText"/>
-          <w:rFonts w:eastAsia="Noto Serif CJK SC" w:cs="Lohit Devanagari" w:ascii="Verdana" w:hAnsi="Verdana"/>
-          <w:color w:val="000000"/>
-          <w:sz w:val="24"/>
-          <w:szCs w:val="24"/>
-        </w:rPr>
-        <w:t>sudo groupadd docker</w:t>
-      </w:r>
-    </w:p>
-    <w:p>
-      <w:pPr>
-        <w:pStyle w:val="Normal"/>
-        <w:ind w:left="720" w:hanging="0"/>
-        <w:rPr>
-          <w:rFonts w:ascii="Verdana" w:hAnsi="Verdana"/>
-        </w:rPr>
-      </w:pPr>
-      <w:r>
-        <w:rPr>
-          <w:rFonts w:ascii="Verdana" w:hAnsi="Verdana"/>
-        </w:rPr>
-      </w:r>
-    </w:p>
-    <w:p>
-      <w:pPr>
-        <w:pStyle w:val="Normal"/>
-        <w:numPr>
-          <w:ilvl w:val="0"/>
-          <w:numId w:val="1"/>
-        </w:numPr>
-        <w:rPr>
-          <w:rFonts w:ascii="Verdana" w:hAnsi="Verdana"/>
-        </w:rPr>
-      </w:pPr>
-      <w:r>
-        <w:rPr>
-          <w:rFonts w:ascii="Verdana" w:hAnsi="Verdana"/>
-          <w:lang w:val="ru-RU"/>
-        </w:rPr>
-        <w:t>Добавление</w:t>
-      </w:r>
-      <w:r>
-        <w:rPr>
-          <w:rFonts w:ascii="Verdana" w:hAnsi="Verdana"/>
-        </w:rPr>
-        <w:t xml:space="preserve"> </w:t>
-      </w:r>
-      <w:r>
-        <w:rPr>
-          <w:rFonts w:ascii="Verdana" w:hAnsi="Verdana"/>
-          <w:lang w:val="ru-RU"/>
-        </w:rPr>
-        <w:t>пользователя</w:t>
-      </w:r>
-      <w:r>
-        <w:rPr>
-          <w:rFonts w:ascii="Verdana" w:hAnsi="Verdana"/>
-        </w:rPr>
-        <w:t xml:space="preserve"> в </w:t>
-      </w:r>
-      <w:r>
-        <w:rPr>
-          <w:rFonts w:ascii="Verdana" w:hAnsi="Verdana"/>
-          <w:lang w:val="ru-RU"/>
-        </w:rPr>
-        <w:t>группу</w:t>
-      </w:r>
-      <w:r>
-        <w:rPr>
-          <w:rFonts w:ascii="Verdana" w:hAnsi="Verdana"/>
-        </w:rPr>
-        <w:t xml:space="preserve"> </w:t>
-      </w:r>
-    </w:p>
-    <w:p>
-      <w:pPr>
-        <w:pStyle w:val="Normal"/>
-        <w:ind w:left="720" w:hanging="0"/>
-        <w:rPr>
-          <w:rFonts w:ascii="Verdana" w:hAnsi="Verdana"/>
-        </w:rPr>
-      </w:pPr>
-      <w:r>
-        <w:rPr>
-          <w:rFonts w:ascii="Verdana" w:hAnsi="Verdana"/>
-        </w:rPr>
-      </w:r>
-    </w:p>
-    <w:p>
-      <w:pPr>
-        <w:pStyle w:val="PreformattedText"/>
-        <w:rPr>
-          <w:rFonts w:ascii="Verdana" w:hAnsi="Verdana"/>
-        </w:rPr>
-      </w:pPr>
-      <w:r>
-        <w:rPr>
-          <w:rStyle w:val="SourceText"/>
-          <w:rFonts w:eastAsia="Noto Serif CJK SC" w:cs="Lohit Devanagari" w:ascii="Verdana" w:hAnsi="Verdana"/>
-          <w:color w:val="000000"/>
-          <w:sz w:val="24"/>
-          <w:szCs w:val="24"/>
-        </w:rPr>
-        <w:tab/>
-        <w:t>sudo usermod -aG docker $USER</w:t>
+        <w:rPr/>
       </w:r>
     </w:p>
     <w:p>
@@ -1791,162 +1591,16 @@
           <w:lang w:val="ru-RU"/>
         </w:rPr>
       </w:pPr>
-      <w:bookmarkStart w:id="0" w:name="_Toc118287259"/>
-      <w:r>
-        <w:rPr>
-          <w:rFonts w:ascii="Verdana" w:hAnsi="Verdana"/>
-          <w:lang w:val="ru-RU"/>
-        </w:rPr>
-        <w:t>Место расположения</w:t>
+      <w:bookmarkStart w:id="0" w:name="_Toc118287260"/>
+      <w:bookmarkStart w:id="1" w:name="__DdeLink__1413_2153456913"/>
+      <w:r>
+        <w:rPr>
+          <w:rFonts w:ascii="Verdana" w:hAnsi="Verdana"/>
+          <w:lang w:val="ru-RU"/>
+        </w:rPr>
+        <w:t>Информация в целом</w:t>
       </w:r>
       <w:bookmarkEnd w:id="0"/>
-    </w:p>
-    <w:p>
-      <w:pPr>
-        <w:pStyle w:val="Normal"/>
-        <w:rPr>
-          <w:rFonts w:ascii="Verdana" w:hAnsi="Verdana"/>
-          <w:lang w:val="ru-RU"/>
-        </w:rPr>
-      </w:pPr>
-      <w:r>
-        <w:rPr>
-          <w:rFonts w:ascii="Verdana" w:hAnsi="Verdana"/>
-          <w:lang w:val="ru-RU"/>
-        </w:rPr>
-      </w:r>
-    </w:p>
-    <w:p>
-      <w:pPr>
-        <w:pStyle w:val="Normal"/>
-        <w:rPr>
-          <w:rFonts w:ascii="Verdana" w:hAnsi="Verdana"/>
-        </w:rPr>
-      </w:pPr>
-      <w:r>
-        <w:rPr>
-          <w:rFonts w:ascii="Verdana" w:hAnsi="Verdana"/>
-        </w:rPr>
-        <w:t xml:space="preserve">sudo ls /var/lib/docker/ - </w:t>
-      </w:r>
-      <w:r>
-        <w:rPr>
-          <w:rFonts w:ascii="Verdana" w:hAnsi="Verdana"/>
-          <w:lang w:val="ru-RU"/>
-        </w:rPr>
-        <w:t>каталог</w:t>
-      </w:r>
-    </w:p>
-    <w:p>
-      <w:pPr>
-        <w:pStyle w:val="Normal"/>
-        <w:rPr>
-          <w:rFonts w:ascii="Verdana" w:hAnsi="Verdana"/>
-        </w:rPr>
-      </w:pPr>
-      <w:r>
-        <w:rPr>
-          <w:rFonts w:ascii="Verdana" w:hAnsi="Verdana"/>
-        </w:rPr>
-        <w:t xml:space="preserve">sudo du -sh /var/lib/docker/overlay2 – </w:t>
-      </w:r>
-      <w:r>
-        <w:rPr>
-          <w:rFonts w:ascii="Verdana" w:hAnsi="Verdana"/>
-          <w:lang w:val="ru-RU"/>
-        </w:rPr>
-        <w:t>размер</w:t>
-      </w:r>
-      <w:r>
-        <w:rPr>
-          <w:rFonts w:ascii="Verdana" w:hAnsi="Verdana"/>
-        </w:rPr>
-        <w:t xml:space="preserve"> </w:t>
-      </w:r>
-      <w:r>
-        <w:rPr>
-          <w:rFonts w:ascii="Verdana" w:hAnsi="Verdana"/>
-          <w:lang w:val="ru-RU"/>
-        </w:rPr>
-        <w:t>слоев</w:t>
-      </w:r>
-    </w:p>
-    <w:p>
-      <w:pPr>
-        <w:pStyle w:val="Normal"/>
-        <w:rPr>
-          <w:rFonts w:ascii="Verdana" w:hAnsi="Verdana"/>
-        </w:rPr>
-      </w:pPr>
-      <w:r>
-        <w:rPr>
-          <w:rFonts w:ascii="Verdana" w:hAnsi="Verdana"/>
-        </w:rPr>
-        <w:t xml:space="preserve">sudo ls /var/lib/docker/overlay2/0267c5ce17995e650659ca27b7344af4edff6a9a705d1a9a7f3547b84012f6f9  - </w:t>
-      </w:r>
-      <w:r>
-        <w:rPr>
-          <w:rFonts w:ascii="Verdana" w:hAnsi="Verdana"/>
-          <w:lang w:val="ru-RU"/>
-        </w:rPr>
-        <w:t>что</w:t>
-      </w:r>
-      <w:r>
-        <w:rPr>
-          <w:rFonts w:ascii="Verdana" w:hAnsi="Verdana"/>
-        </w:rPr>
-        <w:t xml:space="preserve"> </w:t>
-      </w:r>
-      <w:r>
-        <w:rPr>
-          <w:rFonts w:ascii="Verdana" w:hAnsi="Verdana"/>
-          <w:lang w:val="ru-RU"/>
-        </w:rPr>
-        <w:t>внутри</w:t>
-      </w:r>
-      <w:r>
-        <w:rPr>
-          <w:rFonts w:ascii="Verdana" w:hAnsi="Verdana"/>
-        </w:rPr>
-        <w:t xml:space="preserve"> </w:t>
-      </w:r>
-      <w:r>
-        <w:rPr>
-          <w:rFonts w:ascii="Verdana" w:hAnsi="Verdana"/>
-          <w:lang w:val="ru-RU"/>
-        </w:rPr>
-        <w:t>слоя</w:t>
-      </w:r>
-    </w:p>
-    <w:p>
-      <w:pPr>
-        <w:pStyle w:val="Normal"/>
-        <w:rPr>
-          <w:rFonts w:ascii="Verdana" w:hAnsi="Verdana"/>
-        </w:rPr>
-      </w:pPr>
-      <w:r>
-        <w:rPr>
-          <w:rFonts w:ascii="Verdana" w:hAnsi="Verdana"/>
-        </w:rPr>
-      </w:r>
-    </w:p>
-    <w:p>
-      <w:pPr>
-        <w:pStyle w:val="Heading1"/>
-        <w:rPr>
-          <w:rFonts w:ascii="Verdana" w:hAnsi="Verdana"/>
-          <w:lang w:val="ru-RU"/>
-        </w:rPr>
-      </w:pPr>
-      <w:bookmarkStart w:id="1" w:name="_Toc118287260"/>
-      <w:r>
-        <w:rPr>
-          <w:rFonts w:ascii="Verdana" w:hAnsi="Verdana"/>
-          <w:lang w:val="ru-RU"/>
-        </w:rPr>
-        <w:t>Информация в целом</w:t>
-      </w:r>
       <w:bookmarkEnd w:id="1"/>
     </w:p>
     <w:p>
@@ -2652,12 +2306,14 @@
           <w:rFonts w:ascii="Verdana" w:hAnsi="Verdana"/>
         </w:rPr>
       </w:pPr>
+      <w:bookmarkStart w:id="2" w:name="__DdeLink__1415_2153456913"/>
       <w:r>
         <w:rPr>
           <w:rFonts w:ascii="Verdana" w:hAnsi="Verdana"/>
         </w:rPr>
         <w:t>CONTAINER</w:t>
       </w:r>
+      <w:bookmarkEnd w:id="2"/>
     </w:p>
     <w:p>
       <w:pPr>
@@ -2949,42 +2605,41 @@
         </w:rPr>
       </w:pPr>
       <w:r>
-        <w:rPr/>
-      </w:r>
-    </w:p>
-    <w:p>
-      <w:pPr>
-        <w:pStyle w:val="Normal"/>
-        <w:rPr>
-          <w:rFonts w:ascii="Verdana" w:hAnsi="Verdana"/>
-          <w:lang w:val="ru-RU"/>
-        </w:rPr>
-      </w:pPr>
-      <w:r>
-        <w:rPr>
-          <w:rFonts w:ascii="Verdana" w:hAnsi="Verdana"/>
-          <w:lang w:val="ru-RU"/>
-        </w:rPr>
-        <w:t xml:space="preserve">docker run -d -p 8080:80 nginx — </w:t>
-      </w:r>
-      <w:r>
-        <w:rPr>
-          <w:rFonts w:ascii="Verdana" w:hAnsi="Verdana"/>
-          <w:lang w:val="ru-RU"/>
-        </w:rPr>
-        <w:t>публикация портов внешний:контайнер</w:t>
-      </w:r>
-    </w:p>
-    <w:p>
-      <w:pPr>
-        <w:pStyle w:val="Normal"/>
-        <w:rPr>
-          <w:rFonts w:ascii="Verdana" w:hAnsi="Verdana"/>
-          <w:lang w:val="ru-RU"/>
-        </w:rPr>
-      </w:pPr>
-      <w:r>
-        <w:rPr/>
+        <w:rPr>
+          <w:rFonts w:ascii="Verdana" w:hAnsi="Verdana"/>
+          <w:lang w:val="ru-RU"/>
+        </w:rPr>
+      </w:r>
+    </w:p>
+    <w:p>
+      <w:pPr>
+        <w:pStyle w:val="Normal"/>
+        <w:rPr>
+          <w:rFonts w:ascii="Verdana" w:hAnsi="Verdana"/>
+          <w:lang w:val="ru-RU"/>
+        </w:rPr>
+      </w:pPr>
+      <w:r>
+        <w:rPr>
+          <w:rFonts w:ascii="Verdana" w:hAnsi="Verdana"/>
+          <w:lang w:val="ru-RU"/>
+        </w:rPr>
+        <w:t>docker run -d -p 8080:80 nginx — публикация портов внешний:контайнер</w:t>
+      </w:r>
+    </w:p>
+    <w:p>
+      <w:pPr>
+        <w:pStyle w:val="Normal"/>
+        <w:rPr>
+          <w:rFonts w:ascii="Verdana" w:hAnsi="Verdana"/>
+          <w:lang w:val="ru-RU"/>
+        </w:rPr>
+      </w:pPr>
+      <w:r>
+        <w:rPr>
+          <w:rFonts w:ascii="Verdana" w:hAnsi="Verdana"/>
+          <w:lang w:val="ru-RU"/>
+        </w:rPr>
       </w:r>
     </w:p>
     <w:p>
@@ -3028,19 +2683,25 @@
         </w:rPr>
       </w:pPr>
       <w:r>
-        <w:rPr/>
-      </w:r>
-    </w:p>
-    <w:p>
-      <w:pPr>
-        <w:pStyle w:val="Normal"/>
-        <w:rPr>
-          <w:rFonts w:ascii="Verdana" w:hAnsi="Verdana"/>
-          <w:lang w:val="ru-RU"/>
-        </w:rPr>
-      </w:pPr>
-      <w:r>
-        <w:rPr/>
+        <w:rPr>
+          <w:rFonts w:ascii="Verdana" w:hAnsi="Verdana"/>
+          <w:lang w:val="ru-RU"/>
+        </w:rPr>
+      </w:r>
+    </w:p>
+    <w:p>
+      <w:pPr>
+        <w:pStyle w:val="Normal"/>
+        <w:rPr>
+          <w:rFonts w:ascii="Verdana" w:hAnsi="Verdana"/>
+          <w:lang w:val="ru-RU"/>
+        </w:rPr>
+      </w:pPr>
+      <w:r>
+        <w:rPr>
+          <w:rFonts w:ascii="Verdana" w:hAnsi="Verdana"/>
+          <w:lang w:val="ru-RU"/>
+        </w:rPr>
       </w:r>
     </w:p>
     <w:p>
@@ -3164,7 +2825,10 @@
         </w:rPr>
       </w:pPr>
       <w:r>
-        <w:rPr/>
+        <w:rPr>
+          <w:rFonts w:ascii="Verdana" w:hAnsi="Verdana"/>
+          <w:lang w:val="ru-RU"/>
+        </w:rPr>
       </w:r>
     </w:p>
     <w:p>
@@ -3305,13 +2969,7 @@
         <w:rPr>
           <w:rFonts w:ascii="Verdana" w:hAnsi="Verdana"/>
         </w:rPr>
-        <w:t xml:space="preserve">  </w:t>
-      </w:r>
-      <w:r>
-        <w:rPr>
-          <w:rFonts w:ascii="Verdana" w:hAnsi="Verdana"/>
-        </w:rPr>
-        <w:t>eудаляет контейнер после остановки</w:t>
+        <w:t xml:space="preserve">  eудаляет контейнер после остановки</w:t>
       </w:r>
     </w:p>
     <w:p>
@@ -3805,14 +3463,14 @@
           <w:rFonts w:ascii="Verdana" w:hAnsi="Verdana"/>
         </w:rPr>
       </w:pPr>
-      <w:bookmarkStart w:id="2" w:name="_Toc118287261"/>
+      <w:bookmarkStart w:id="3" w:name="_Toc118287261"/>
       <w:r>
         <w:rPr>
           <w:rFonts w:ascii="Verdana" w:hAnsi="Verdana"/>
         </w:rPr>
         <w:t>IMAGE</w:t>
       </w:r>
-      <w:bookmarkEnd w:id="2"/>
+      <w:bookmarkEnd w:id="3"/>
     </w:p>
     <w:p>
       <w:pPr>
@@ -4900,14 +4558,14 @@
           <w:lang w:val="ru-RU"/>
         </w:rPr>
       </w:pPr>
-      <w:bookmarkStart w:id="3" w:name="_Toc118287262"/>
+      <w:bookmarkStart w:id="4" w:name="_Toc118287262"/>
       <w:r>
         <w:rPr>
           <w:rFonts w:ascii="Verdana" w:hAnsi="Verdana"/>
         </w:rPr>
         <w:t>DIVE</w:t>
       </w:r>
-      <w:bookmarkEnd w:id="3"/>
+      <w:bookmarkEnd w:id="4"/>
     </w:p>
     <w:p>
       <w:pPr>
@@ -4967,14 +4625,14 @@
           <w:lang w:val="ru-RU"/>
         </w:rPr>
       </w:pPr>
-      <w:bookmarkStart w:id="4" w:name="_Toc118287263"/>
+      <w:bookmarkStart w:id="5" w:name="_Toc118287263"/>
       <w:r>
         <w:rPr>
           <w:rFonts w:ascii="Verdana" w:hAnsi="Verdana"/>
         </w:rPr>
         <w:t>DOCKERFILE</w:t>
       </w:r>
-      <w:bookmarkEnd w:id="4"/>
+      <w:bookmarkEnd w:id="5"/>
     </w:p>
     <w:p>
       <w:pPr>
@@ -6000,14 +5658,14 @@
           <w:rFonts w:ascii="Verdana" w:hAnsi="Verdana"/>
         </w:rPr>
       </w:pPr>
-      <w:bookmarkStart w:id="5" w:name="_Toc118287264"/>
+      <w:bookmarkStart w:id="6" w:name="_Toc118287264"/>
       <w:r>
         <w:rPr>
           <w:rFonts w:ascii="Verdana" w:hAnsi="Verdana"/>
         </w:rPr>
         <w:t>build</w:t>
       </w:r>
-      <w:bookmarkEnd w:id="5"/>
+      <w:bookmarkEnd w:id="6"/>
     </w:p>
     <w:p>
       <w:pPr>
@@ -6141,7 +5799,7 @@
           <w:lang w:val="ru-RU"/>
         </w:rPr>
       </w:pPr>
-      <w:bookmarkStart w:id="6" w:name="_Toc118287265"/>
+      <w:bookmarkStart w:id="7" w:name="_Toc118287265"/>
       <w:r>
         <w:rPr>
           <w:rFonts w:ascii="Verdana" w:hAnsi="Verdana"/>
@@ -6161,7 +5819,7 @@
         </w:rPr>
         <w:t>build</w:t>
       </w:r>
-      <w:bookmarkEnd w:id="6"/>
+      <w:bookmarkEnd w:id="7"/>
     </w:p>
     <w:p>
       <w:pPr>
@@ -6456,14 +6114,14 @@
           <w:lang w:val="ru-RU"/>
         </w:rPr>
       </w:pPr>
-      <w:bookmarkStart w:id="7" w:name="_Toc118287266"/>
+      <w:bookmarkStart w:id="8" w:name="_Toc118287266"/>
       <w:r>
         <w:rPr>
           <w:rFonts w:ascii="Verdana" w:hAnsi="Verdana"/>
         </w:rPr>
         <w:t>NETWORK</w:t>
       </w:r>
-      <w:bookmarkEnd w:id="7"/>
+      <w:bookmarkEnd w:id="8"/>
     </w:p>
     <w:p>
       <w:pPr>
@@ -6645,7 +6303,7 @@
           <w:lang w:val="ru-RU"/>
         </w:rPr>
       </w:pPr>
-      <w:bookmarkStart w:id="8" w:name="_Toc118287267"/>
+      <w:bookmarkStart w:id="9" w:name="_Toc118287267"/>
       <w:r>
         <w:rPr>
           <w:rFonts w:ascii="Verdana" w:hAnsi="Verdana"/>
@@ -6653,7 +6311,7 @@
         </w:rPr>
         <w:t>Команды</w:t>
       </w:r>
-      <w:bookmarkEnd w:id="8"/>
+      <w:bookmarkEnd w:id="9"/>
     </w:p>
     <w:p>
       <w:pPr>
@@ -7076,14 +6734,16 @@
           <w:rFonts w:ascii="Verdana" w:hAnsi="Verdana"/>
         </w:rPr>
       </w:pPr>
-      <w:bookmarkStart w:id="9" w:name="_Toc118287268"/>
+      <w:bookmarkStart w:id="10" w:name="__DdeLink__1418_2153456913"/>
+      <w:bookmarkStart w:id="11" w:name="_Toc118287268"/>
       <w:r>
         <w:rPr>
           <w:rFonts w:ascii="Verdana" w:hAnsi="Verdana"/>
         </w:rPr>
         <w:t>MOUNT FILES AND DISKS</w:t>
       </w:r>
-      <w:bookmarkEnd w:id="9"/>
+      <w:bookmarkEnd w:id="10"/>
+      <w:bookmarkEnd w:id="11"/>
     </w:p>
     <w:p>
       <w:pPr>
@@ -7105,14 +6765,14 @@
           <w:rFonts w:ascii="Verdana" w:hAnsi="Verdana"/>
         </w:rPr>
       </w:pPr>
-      <w:bookmarkStart w:id="10" w:name="_Toc118287269"/>
+      <w:bookmarkStart w:id="12" w:name="_Toc118287269"/>
       <w:r>
         <w:rPr>
           <w:rFonts w:ascii="Verdana" w:hAnsi="Verdana"/>
         </w:rPr>
         <w:t>VOLUMES</w:t>
       </w:r>
-      <w:bookmarkEnd w:id="10"/>
+      <w:bookmarkEnd w:id="12"/>
     </w:p>
     <w:p>
       <w:pPr>
@@ -7602,14 +7262,16 @@
           <w:rFonts w:ascii="Verdana" w:hAnsi="Verdana"/>
         </w:rPr>
       </w:pPr>
-      <w:bookmarkStart w:id="11" w:name="_Toc118287270"/>
+      <w:bookmarkStart w:id="13" w:name="_Toc118287270"/>
+      <w:bookmarkStart w:id="14" w:name="__DdeLink__1421_2153456913"/>
       <w:r>
         <w:rPr>
           <w:rFonts w:ascii="Verdana" w:hAnsi="Verdana"/>
         </w:rPr>
         <w:t>volume in Dockerfile</w:t>
       </w:r>
-      <w:bookmarkEnd w:id="11"/>
+      <w:bookmarkEnd w:id="13"/>
+      <w:bookmarkEnd w:id="14"/>
     </w:p>
     <w:p>
       <w:pPr>
@@ -8133,7 +7795,8 @@
           <w:rFonts w:ascii="Verdana" w:hAnsi="Verdana"/>
         </w:rPr>
       </w:pPr>
-      <w:bookmarkStart w:id="12" w:name="_Toc118287271"/>
+      <w:bookmarkStart w:id="15" w:name="__DdeLink__1424_2153456913"/>
+      <w:bookmarkStart w:id="16" w:name="_Toc118287271"/>
       <w:r>
         <w:rPr>
           <w:rFonts w:ascii="Verdana" w:hAnsi="Verdana"/>
@@ -8147,7 +7810,8 @@
         </w:rPr>
         <w:t>папки</w:t>
       </w:r>
-      <w:bookmarkEnd w:id="12"/>
+      <w:bookmarkEnd w:id="15"/>
+      <w:bookmarkEnd w:id="16"/>
     </w:p>
     <w:p>
       <w:pPr>
@@ -8426,8 +8090,8 @@
         </w:rPr>
         <w:t>docker run -it --rm --mount type=volume,src=my_python,target=/bind python python /bash/python.py</w:t>
       </w:r>
-      <w:bookmarkStart w:id="13" w:name="_GoBack"/>
-      <w:bookmarkEnd w:id="13"/>
+      <w:bookmarkStart w:id="17" w:name="_GoBack"/>
+      <w:bookmarkEnd w:id="17"/>
     </w:p>
     <w:p>
       <w:pPr>
@@ -8463,14 +8127,16 @@
           <w:lang w:val="ru-RU"/>
         </w:rPr>
       </w:pPr>
-      <w:bookmarkStart w:id="14" w:name="_Toc118287272"/>
+      <w:bookmarkStart w:id="18" w:name="__DdeLink__1427_2153456913"/>
+      <w:bookmarkStart w:id="19" w:name="_Toc118287272"/>
       <w:r>
         <w:rPr>
           <w:rFonts w:ascii="Verdana" w:hAnsi="Verdana"/>
         </w:rPr>
         <w:t>TRPFS</w:t>
       </w:r>
-      <w:bookmarkEnd w:id="14"/>
+      <w:bookmarkEnd w:id="18"/>
+      <w:bookmarkEnd w:id="19"/>
     </w:p>
     <w:p>
       <w:pPr>
@@ -8526,7 +8192,8 @@
           <w:lang w:val="ru-RU"/>
         </w:rPr>
       </w:pPr>
-      <w:bookmarkStart w:id="15" w:name="_Toc118287273"/>
+      <w:bookmarkStart w:id="20" w:name="_Toc118287273"/>
+      <w:bookmarkStart w:id="21" w:name="__DdeLink__1430_2153456913"/>
       <w:r>
         <w:rPr>
           <w:rFonts w:ascii="Verdana" w:hAnsi="Verdana"/>
@@ -8534,7 +8201,8 @@
         </w:rPr>
         <w:t>Копирование файлов и папок</w:t>
       </w:r>
-      <w:bookmarkEnd w:id="15"/>
+      <w:bookmarkEnd w:id="20"/>
+      <w:bookmarkEnd w:id="21"/>
     </w:p>
     <w:p>
       <w:pPr>
@@ -8559,7 +8227,7 @@
           <w:lang w:val="ru-RU"/>
         </w:rPr>
       </w:pPr>
-      <w:bookmarkStart w:id="16" w:name="_Toc118287274"/>
+      <w:bookmarkStart w:id="22" w:name="_Toc118287274"/>
       <w:r>
         <w:rPr>
           <w:rFonts w:ascii="Verdana" w:hAnsi="Verdana"/>
@@ -8567,7 +8235,7 @@
         </w:rPr>
         <w:t>В контейнер</w:t>
       </w:r>
-      <w:bookmarkEnd w:id="16"/>
+      <w:bookmarkEnd w:id="22"/>
     </w:p>
     <w:p>
       <w:pPr>
@@ -9066,7 +8734,7 @@
           <w:lang w:val="ru-RU"/>
         </w:rPr>
       </w:pPr>
-      <w:bookmarkStart w:id="17" w:name="_Toc118287275"/>
+      <w:bookmarkStart w:id="23" w:name="_Toc118287275"/>
       <w:r>
         <w:rPr>
           <w:rFonts w:ascii="Verdana" w:hAnsi="Verdana"/>
@@ -9074,7 +8742,7 @@
         </w:rPr>
         <w:t>Из контейнера</w:t>
       </w:r>
-      <w:bookmarkEnd w:id="17"/>
+      <w:bookmarkEnd w:id="23"/>
     </w:p>
     <w:p>
       <w:pPr>
@@ -9583,14 +9251,16 @@
           <w:rFonts w:ascii="Verdana" w:hAnsi="Verdana"/>
         </w:rPr>
       </w:pPr>
-      <w:bookmarkStart w:id="18" w:name="_Toc118287276"/>
+      <w:bookmarkStart w:id="24" w:name="__DdeLink__1433_2153456913"/>
+      <w:bookmarkStart w:id="25" w:name="_Toc118287276"/>
       <w:r>
         <w:rPr>
           <w:rFonts w:ascii="Verdana" w:hAnsi="Verdana"/>
         </w:rPr>
         <w:t>DOCKER COMPOSE</w:t>
       </w:r>
-      <w:bookmarkEnd w:id="18"/>
+      <w:bookmarkEnd w:id="24"/>
+      <w:bookmarkEnd w:id="25"/>
     </w:p>
     <w:p>
       <w:pPr>
@@ -9660,14 +9330,14 @@
           <w:rFonts w:ascii="Verdana" w:hAnsi="Verdana"/>
         </w:rPr>
       </w:pPr>
-      <w:bookmarkStart w:id="19" w:name="_Toc118287277"/>
+      <w:bookmarkStart w:id="26" w:name="_Toc118287277"/>
       <w:r>
         <w:rPr>
           <w:rFonts w:ascii="Verdana" w:hAnsi="Verdana"/>
         </w:rPr>
         <w:t>Install</w:t>
       </w:r>
-      <w:bookmarkEnd w:id="19"/>
+      <w:bookmarkEnd w:id="26"/>
     </w:p>
     <w:p>
       <w:pPr>
@@ -9732,14 +9402,16 @@
           <w:rFonts w:ascii="Verdana" w:hAnsi="Verdana"/>
         </w:rPr>
       </w:pPr>
-      <w:bookmarkStart w:id="20" w:name="_Toc118287278"/>
+      <w:bookmarkStart w:id="27" w:name="__DdeLink__1436_2153456913"/>
+      <w:bookmarkStart w:id="28" w:name="_Toc118287278"/>
       <w:r>
         <w:rPr>
           <w:rFonts w:ascii="Verdana" w:hAnsi="Verdana"/>
         </w:rPr>
         <w:t>Команды</w:t>
       </w:r>
-      <w:bookmarkEnd w:id="20"/>
+      <w:bookmarkEnd w:id="27"/>
+      <w:bookmarkEnd w:id="28"/>
     </w:p>
     <w:p>
       <w:pPr>
@@ -11760,7 +11432,7 @@
           <w:lang w:val="ru-RU"/>
         </w:rPr>
       </w:pPr>
-      <w:bookmarkStart w:id="21" w:name="_Toc118287279"/>
+      <w:bookmarkStart w:id="29" w:name="_Toc118287279"/>
       <w:r>
         <w:rPr>
           <w:rFonts w:ascii="Verdana" w:hAnsi="Verdana"/>
@@ -11768,7 +11440,7 @@
         </w:rPr>
         <w:t>Примеры:</w:t>
       </w:r>
-      <w:bookmarkEnd w:id="21"/>
+      <w:bookmarkEnd w:id="29"/>
     </w:p>
     <w:p>
       <w:pPr>
@@ -14542,7 +14214,7 @@
   <w:comment w:id="0" w:author="Vladimir Sarychev" w:date="2021-09-13T21:52:00Z" w:initials="VS">
     <w:p>
       <w:pPr>
-        <w:overflowPunct w:val="false"/>
+        <w:overflowPunct w:val="true"/>
         <w:rPr/>
       </w:pPr>
       <w:r>
@@ -14558,7 +14230,7 @@
   <w:comment w:id="1" w:author="Vladimir Sarychev" w:date="2021-09-14T23:01:00Z" w:initials="VS">
     <w:p>
       <w:pPr>
-        <w:overflowPunct w:val="false"/>
+        <w:overflowPunct w:val="true"/>
         <w:rPr/>
       </w:pPr>
       <w:r>
@@ -14574,7 +14246,7 @@
   <w:comment w:id="2" w:author="Vladimir Sarychev" w:date="2021-09-14T23:01:00Z" w:initials="VS">
     <w:p>
       <w:pPr>
-        <w:overflowPunct w:val="false"/>
+        <w:overflowPunct w:val="true"/>
         <w:rPr/>
       </w:pPr>
       <w:r>
@@ -14588,255 +14260,6 @@
     </w:p>
   </w:comment>
 </w:comments>
-</file>
-
-<file path=word/numbering.xml><?xml version="1.0" encoding="utf-8"?>
-<w:numbering xmlns:w="http://schemas.openxmlformats.org/wordprocessingml/2006/main" xmlns:o="urn:schemas-microsoft-com:office:office" xmlns:r="http://schemas.openxmlformats.org/officeDocument/2006/relationships" xmlns:v="urn:schemas-microsoft-com:vml" xmlns:mc="http://schemas.openxmlformats.org/markup-compatibility/2006" xmlns:w14="http://schemas.microsoft.com/office/word/2010/wordml" mc:Ignorable="w14">
-  <w:abstractNum w:abstractNumId="1">
-    <w:lvl w:ilvl="0">
-      <w:start w:val="1"/>
-      <w:numFmt w:val="decimal"/>
-      <w:lvlText w:val="%1."/>
-      <w:lvlJc w:val="left"/>
-      <w:pPr>
-        <w:tabs>
-          <w:tab w:val="num" w:pos="720"/>
-        </w:tabs>
-        <w:ind w:left="720" w:hanging="360"/>
-      </w:pPr>
-      <w:rPr/>
-    </w:lvl>
-    <w:lvl w:ilvl="1">
-      <w:start w:val="1"/>
-      <w:numFmt w:val="decimal"/>
-      <w:lvlText w:val="%2."/>
-      <w:lvlJc w:val="left"/>
-      <w:pPr>
-        <w:tabs>
-          <w:tab w:val="num" w:pos="1080"/>
-        </w:tabs>
-        <w:ind w:left="1080" w:hanging="360"/>
-      </w:pPr>
-      <w:rPr/>
-    </w:lvl>
-    <w:lvl w:ilvl="2">
-      <w:start w:val="1"/>
-      <w:numFmt w:val="decimal"/>
-      <w:lvlText w:val="%3."/>
-      <w:lvlJc w:val="left"/>
-      <w:pPr>
-        <w:tabs>
-          <w:tab w:val="num" w:pos="1440"/>
-        </w:tabs>
-        <w:ind w:left="1440" w:hanging="360"/>
-      </w:pPr>
-      <w:rPr/>
-    </w:lvl>
-    <w:lvl w:ilvl="3">
-      <w:start w:val="1"/>
-      <w:numFmt w:val="decimal"/>
-      <w:lvlText w:val="%4."/>
-      <w:lvlJc w:val="left"/>
-      <w:pPr>
-        <w:tabs>
-          <w:tab w:val="num" w:pos="1800"/>
-        </w:tabs>
-        <w:ind w:left="1800" w:hanging="360"/>
-      </w:pPr>
-      <w:rPr/>
-    </w:lvl>
-    <w:lvl w:ilvl="4">
-      <w:start w:val="1"/>
-      <w:numFmt w:val="decimal"/>
-      <w:lvlText w:val="%5."/>
-      <w:lvlJc w:val="left"/>
-      <w:pPr>
-        <w:tabs>
-          <w:tab w:val="num" w:pos="2160"/>
-        </w:tabs>
-        <w:ind w:left="2160" w:hanging="360"/>
-      </w:pPr>
-      <w:rPr/>
-    </w:lvl>
-    <w:lvl w:ilvl="5">
-      <w:start w:val="1"/>
-      <w:numFmt w:val="decimal"/>
-      <w:lvlText w:val="%6."/>
-      <w:lvlJc w:val="left"/>
-      <w:pPr>
-        <w:tabs>
-          <w:tab w:val="num" w:pos="2520"/>
-        </w:tabs>
-        <w:ind w:left="2520" w:hanging="360"/>
-      </w:pPr>
-      <w:rPr/>
-    </w:lvl>
-    <w:lvl w:ilvl="6">
-      <w:start w:val="1"/>
-      <w:numFmt w:val="decimal"/>
-      <w:lvlText w:val="%7."/>
-      <w:lvlJc w:val="left"/>
-      <w:pPr>
-        <w:tabs>
-          <w:tab w:val="num" w:pos="2880"/>
-        </w:tabs>
-        <w:ind w:left="2880" w:hanging="360"/>
-      </w:pPr>
-      <w:rPr/>
-    </w:lvl>
-    <w:lvl w:ilvl="7">
-      <w:start w:val="1"/>
-      <w:numFmt w:val="decimal"/>
-      <w:lvlText w:val="%8."/>
-      <w:lvlJc w:val="left"/>
-      <w:pPr>
-        <w:tabs>
-          <w:tab w:val="num" w:pos="3240"/>
-        </w:tabs>
-        <w:ind w:left="3240" w:hanging="360"/>
-      </w:pPr>
-      <w:rPr/>
-    </w:lvl>
-    <w:lvl w:ilvl="8">
-      <w:start w:val="1"/>
-      <w:numFmt w:val="decimal"/>
-      <w:lvlText w:val="%9."/>
-      <w:lvlJc w:val="left"/>
-      <w:pPr>
-        <w:tabs>
-          <w:tab w:val="num" w:pos="3600"/>
-        </w:tabs>
-        <w:ind w:left="3600" w:hanging="360"/>
-      </w:pPr>
-      <w:rPr/>
-    </w:lvl>
-  </w:abstractNum>
-  <w:abstractNum w:abstractNumId="2">
-    <w:lvl w:ilvl="0">
-      <w:start w:val="1"/>
-      <w:numFmt w:val="none"/>
-      <w:suff w:val="nothing"/>
-      <w:lvlText w:val=""/>
-      <w:lvlJc w:val="left"/>
-      <w:pPr>
-        <w:tabs>
-          <w:tab w:val="num" w:pos="0"/>
-        </w:tabs>
-        <w:ind w:left="0" w:hanging="0"/>
-      </w:pPr>
-    </w:lvl>
-    <w:lvl w:ilvl="1">
-      <w:start w:val="1"/>
-      <w:numFmt w:val="none"/>
-      <w:suff w:val="nothing"/>
-      <w:lvlText w:val=""/>
-      <w:lvlJc w:val="left"/>
-      <w:pPr>
-        <w:tabs>
-          <w:tab w:val="num" w:pos="0"/>
-        </w:tabs>
-        <w:ind w:left="0" w:hanging="0"/>
-      </w:pPr>
-    </w:lvl>
-    <w:lvl w:ilvl="2">
-      <w:start w:val="1"/>
-      <w:numFmt w:val="none"/>
-      <w:suff w:val="nothing"/>
-      <w:lvlText w:val=""/>
-      <w:lvlJc w:val="left"/>
-      <w:pPr>
-        <w:tabs>
-          <w:tab w:val="num" w:pos="0"/>
-        </w:tabs>
-        <w:ind w:left="0" w:hanging="0"/>
-      </w:pPr>
-    </w:lvl>
-    <w:lvl w:ilvl="3">
-      <w:start w:val="1"/>
-      <w:numFmt w:val="none"/>
-      <w:suff w:val="nothing"/>
-      <w:lvlText w:val=""/>
-      <w:lvlJc w:val="left"/>
-      <w:pPr>
-        <w:tabs>
-          <w:tab w:val="num" w:pos="0"/>
-        </w:tabs>
-        <w:ind w:left="0" w:hanging="0"/>
-      </w:pPr>
-    </w:lvl>
-    <w:lvl w:ilvl="4">
-      <w:start w:val="1"/>
-      <w:numFmt w:val="none"/>
-      <w:suff w:val="nothing"/>
-      <w:lvlText w:val=""/>
-      <w:lvlJc w:val="left"/>
-      <w:pPr>
-        <w:tabs>
-          <w:tab w:val="num" w:pos="0"/>
-        </w:tabs>
-        <w:ind w:left="0" w:hanging="0"/>
-      </w:pPr>
-    </w:lvl>
-    <w:lvl w:ilvl="5">
-      <w:start w:val="1"/>
-      <w:numFmt w:val="none"/>
-      <w:suff w:val="nothing"/>
-      <w:lvlText w:val=""/>
-      <w:lvlJc w:val="left"/>
-      <w:pPr>
-        <w:tabs>
-          <w:tab w:val="num" w:pos="0"/>
-        </w:tabs>
-        <w:ind w:left="0" w:hanging="0"/>
-      </w:pPr>
-    </w:lvl>
-    <w:lvl w:ilvl="6">
-      <w:start w:val="1"/>
-      <w:numFmt w:val="none"/>
-      <w:suff w:val="nothing"/>
-      <w:lvlText w:val=""/>
-      <w:lvlJc w:val="left"/>
-      <w:pPr>
-        <w:tabs>
-          <w:tab w:val="num" w:pos="0"/>
-        </w:tabs>
-        <w:ind w:left="0" w:hanging="0"/>
-      </w:pPr>
-    </w:lvl>
-    <w:lvl w:ilvl="7">
-      <w:start w:val="1"/>
-      <w:numFmt w:val="none"/>
-      <w:suff w:val="nothing"/>
-      <w:lvlText w:val=""/>
-      <w:lvlJc w:val="left"/>
-      <w:pPr>
-        <w:tabs>
-          <w:tab w:val="num" w:pos="0"/>
-        </w:tabs>
-        <w:ind w:left="0" w:hanging="0"/>
-      </w:pPr>
-    </w:lvl>
-    <w:lvl w:ilvl="8">
-      <w:start w:val="1"/>
-      <w:numFmt w:val="none"/>
-      <w:suff w:val="nothing"/>
-      <w:lvlText w:val=""/>
-      <w:lvlJc w:val="left"/>
-      <w:pPr>
-        <w:tabs>
-          <w:tab w:val="num" w:pos="0"/>
-        </w:tabs>
-        <w:ind w:left="0" w:hanging="0"/>
-      </w:pPr>
-    </w:lvl>
-  </w:abstractNum>
-  <w:num w:numId="1">
-    <w:abstractNumId w:val="1"/>
-  </w:num>
-  <w:num w:numId="2">
-    <w:abstractNumId w:val="2"/>
-  </w:num>
-</w:numbering>
 </file>
 
 <file path=word/styles.xml><?xml version="1.0" encoding="utf-8"?>

</xml_diff>

<commit_message>
Added examples with docker compose
</commit_message>
<xml_diff>
--- a/Doker/Docker_New.docx
+++ b/Doker/Docker_New.docx
@@ -6050,8 +6050,8 @@
           <w:rFonts w:ascii="Verdana" w:hAnsi="Verdana"/>
         </w:rPr>
       </w:pPr>
-      <w:bookmarkStart w:id="9" w:name="_Toc118287268"/>
-      <w:bookmarkStart w:id="10" w:name="__DdeLink__1418_2153456913"/>
+      <w:bookmarkStart w:id="9" w:name="__DdeLink__1418_2153456913"/>
+      <w:bookmarkStart w:id="10" w:name="_Toc118287268"/>
       <w:r>
         <w:rPr>
           <w:rFonts w:ascii="Verdana" w:hAnsi="Verdana"/>
@@ -6578,8 +6578,8 @@
           <w:rFonts w:ascii="Verdana" w:hAnsi="Verdana"/>
         </w:rPr>
       </w:pPr>
-      <w:bookmarkStart w:id="12" w:name="__DdeLink__1421_2153456913"/>
-      <w:bookmarkStart w:id="13" w:name="_Toc118287270"/>
+      <w:bookmarkStart w:id="12" w:name="_Toc118287270"/>
+      <w:bookmarkStart w:id="13" w:name="__DdeLink__1421_2153456913"/>
       <w:r>
         <w:rPr>
           <w:rFonts w:ascii="Verdana" w:hAnsi="Verdana"/>
@@ -7443,8 +7443,8 @@
           <w:lang w:val="ru-RU"/>
         </w:rPr>
       </w:pPr>
-      <w:bookmarkStart w:id="17" w:name="_Toc118287272"/>
-      <w:bookmarkStart w:id="18" w:name="__DdeLink__1427_2153456913"/>
+      <w:bookmarkStart w:id="17" w:name="__DdeLink__1427_2153456913"/>
+      <w:bookmarkStart w:id="18" w:name="_Toc118287272"/>
       <w:r>
         <w:rPr>
           <w:rFonts w:ascii="Verdana" w:hAnsi="Verdana"/>
@@ -7508,8 +7508,8 @@
           <w:lang w:val="ru-RU"/>
         </w:rPr>
       </w:pPr>
-      <w:bookmarkStart w:id="19" w:name="__DdeLink__1430_2153456913"/>
-      <w:bookmarkStart w:id="20" w:name="_Toc118287273"/>
+      <w:bookmarkStart w:id="19" w:name="_Toc118287273"/>
+      <w:bookmarkStart w:id="20" w:name="__DdeLink__1430_2153456913"/>
       <w:r>
         <w:rPr>
           <w:rFonts w:ascii="Verdana" w:hAnsi="Verdana"/>
@@ -8718,8 +8718,8 @@
           <w:rFonts w:ascii="Verdana" w:hAnsi="Verdana"/>
         </w:rPr>
       </w:pPr>
-      <w:bookmarkStart w:id="26" w:name="_Toc118287278"/>
-      <w:bookmarkStart w:id="27" w:name="__DdeLink__1436_2153456913"/>
+      <w:bookmarkStart w:id="26" w:name="__DdeLink__1436_2153456913"/>
+      <w:bookmarkStart w:id="27" w:name="_Toc118287278"/>
       <w:r>
         <w:rPr>
           <w:rFonts w:ascii="Verdana" w:hAnsi="Verdana"/>
@@ -9050,6 +9050,34 @@
         </w:rPr>
       </w:pPr>
       <w:r>
+        <w:rPr/>
+      </w:r>
+    </w:p>
+    <w:p>
+      <w:pPr>
+        <w:pStyle w:val="Normal"/>
+        <w:rPr>
+          <w:rFonts w:ascii="Verdana" w:hAnsi="Verdana"/>
+          <w:lang w:val="ru-RU"/>
+        </w:rPr>
+      </w:pPr>
+      <w:r>
+        <w:rPr>
+          <w:rFonts w:ascii="Verdana" w:hAnsi="Verdana"/>
+          <w:lang w:val="ru-RU"/>
+        </w:rPr>
+        <w:t xml:space="preserve">docker compose up -d --build </w:t>
+      </w:r>
+    </w:p>
+    <w:p>
+      <w:pPr>
+        <w:pStyle w:val="Normal"/>
+        <w:rPr>
+          <w:rFonts w:ascii="Verdana" w:hAnsi="Verdana"/>
+          <w:lang w:val="ru-RU"/>
+        </w:rPr>
+      </w:pPr>
+      <w:r>
         <w:rPr>
           <w:rFonts w:ascii="Verdana" w:hAnsi="Verdana"/>
           <w:lang w:val="ru-RU"/>
@@ -9102,6 +9130,204 @@
           <w:lang w:val="ru-RU"/>
         </w:rPr>
         <w:t xml:space="preserve"> – логи по контайнерам</w:t>
+      </w:r>
+    </w:p>
+    <w:p>
+      <w:pPr>
+        <w:pStyle w:val="Normal"/>
+        <w:rPr>
+          <w:rFonts w:ascii="Verdana" w:hAnsi="Verdana"/>
+          <w:lang w:val="ru-RU"/>
+        </w:rPr>
+      </w:pPr>
+      <w:r>
+        <w:rPr/>
+      </w:r>
+    </w:p>
+    <w:p>
+      <w:pPr>
+        <w:pStyle w:val="Normal"/>
+        <w:rPr>
+          <w:rFonts w:ascii="Verdana" w:hAnsi="Verdana"/>
+          <w:lang w:val="ru-RU"/>
+        </w:rPr>
+      </w:pPr>
+      <w:r>
+        <w:rPr>
+          <w:rFonts w:ascii="Verdana" w:hAnsi="Verdana"/>
+          <w:lang w:val="ru-RU"/>
+        </w:rPr>
+        <w:t>простой файл</w:t>
+      </w:r>
+    </w:p>
+    <w:p>
+      <w:pPr>
+        <w:pStyle w:val="Normal"/>
+        <w:pBdr/>
+        <w:shd w:fill="1E1F22"/>
+        <w:rPr>
+          <w:rFonts w:ascii="JetBrains Mono" w:hAnsi="JetBrains Mono"/>
+          <w:b w:val="false"/>
+          <w:i w:val="false"/>
+          <w:i w:val="false"/>
+          <w:color w:val="BCBEC4"/>
+          <w:sz w:val="20"/>
+        </w:rPr>
+      </w:pPr>
+      <w:r>
+        <w:rPr>
+          <w:rFonts w:ascii="JetBrains Mono" w:hAnsi="JetBrains Mono"/>
+          <w:b w:val="false"/>
+          <w:i w:val="false"/>
+          <w:color w:val="CF8E6D"/>
+          <w:sz w:val="20"/>
+          <w:lang w:val="ru-RU"/>
+        </w:rPr>
+        <w:t>version</w:t>
+      </w:r>
+      <w:r>
+        <w:rPr>
+          <w:rFonts w:ascii="JetBrains Mono" w:hAnsi="JetBrains Mono"/>
+          <w:b w:val="false"/>
+          <w:i w:val="false"/>
+          <w:color w:val="BCBEC4"/>
+          <w:sz w:val="20"/>
+        </w:rPr>
+        <w:t xml:space="preserve">: </w:t>
+      </w:r>
+      <w:r>
+        <w:rPr>
+          <w:rFonts w:ascii="JetBrains Mono" w:hAnsi="JetBrains Mono"/>
+          <w:b w:val="false"/>
+          <w:i w:val="false"/>
+          <w:color w:val="6AAB73"/>
+          <w:sz w:val="20"/>
+        </w:rPr>
+        <w:t>'3'</w:t>
+        <w:br/>
+        <w:br/>
+      </w:r>
+      <w:r>
+        <w:rPr>
+          <w:rFonts w:ascii="JetBrains Mono" w:hAnsi="JetBrains Mono"/>
+          <w:b w:val="false"/>
+          <w:i w:val="false"/>
+          <w:color w:val="CF8E6D"/>
+          <w:sz w:val="20"/>
+        </w:rPr>
+        <w:t>services</w:t>
+      </w:r>
+      <w:r>
+        <w:rPr>
+          <w:rFonts w:ascii="JetBrains Mono" w:hAnsi="JetBrains Mono"/>
+          <w:b w:val="false"/>
+          <w:i w:val="false"/>
+          <w:color w:val="BCBEC4"/>
+          <w:sz w:val="20"/>
+        </w:rPr>
+        <w:t>:</w:t>
+        <w:br/>
+        <w:t xml:space="preserve">  </w:t>
+      </w:r>
+      <w:r>
+        <w:rPr>
+          <w:rFonts w:ascii="JetBrains Mono" w:hAnsi="JetBrains Mono"/>
+          <w:b w:val="false"/>
+          <w:i w:val="false"/>
+          <w:color w:val="CF8E6D"/>
+          <w:sz w:val="20"/>
+        </w:rPr>
+        <w:t>my-app</w:t>
+      </w:r>
+      <w:r>
+        <w:rPr>
+          <w:rFonts w:ascii="JetBrains Mono" w:hAnsi="JetBrains Mono"/>
+          <w:b w:val="false"/>
+          <w:i w:val="false"/>
+          <w:color w:val="BCBEC4"/>
+          <w:sz w:val="20"/>
+        </w:rPr>
+        <w:t>:</w:t>
+        <w:br/>
+        <w:t xml:space="preserve">    </w:t>
+      </w:r>
+      <w:r>
+        <w:rPr>
+          <w:rFonts w:ascii="JetBrains Mono" w:hAnsi="JetBrains Mono"/>
+          <w:b w:val="false"/>
+          <w:i w:val="false"/>
+          <w:color w:val="CF8E6D"/>
+          <w:sz w:val="20"/>
+        </w:rPr>
+        <w:t>build</w:t>
+      </w:r>
+      <w:r>
+        <w:rPr>
+          <w:rFonts w:ascii="JetBrains Mono" w:hAnsi="JetBrains Mono"/>
+          <w:b w:val="false"/>
+          <w:i w:val="false"/>
+          <w:color w:val="BCBEC4"/>
+          <w:sz w:val="20"/>
+        </w:rPr>
+        <w:t>: ./app</w:t>
+        <w:br/>
+        <w:br/>
+        <w:t xml:space="preserve">  </w:t>
+      </w:r>
+      <w:r>
+        <w:rPr>
+          <w:rFonts w:ascii="JetBrains Mono" w:hAnsi="JetBrains Mono"/>
+          <w:b w:val="false"/>
+          <w:i w:val="false"/>
+          <w:color w:val="CF8E6D"/>
+          <w:sz w:val="20"/>
+        </w:rPr>
+        <w:t>mongo</w:t>
+      </w:r>
+      <w:r>
+        <w:rPr>
+          <w:rFonts w:ascii="JetBrains Mono" w:hAnsi="JetBrains Mono"/>
+          <w:b w:val="false"/>
+          <w:i w:val="false"/>
+          <w:color w:val="BCBEC4"/>
+          <w:sz w:val="20"/>
+        </w:rPr>
+        <w:t>:</w:t>
+        <w:br/>
+        <w:t xml:space="preserve">    </w:t>
+      </w:r>
+      <w:r>
+        <w:rPr>
+          <w:rFonts w:ascii="JetBrains Mono" w:hAnsi="JetBrains Mono"/>
+          <w:b w:val="false"/>
+          <w:i w:val="false"/>
+          <w:color w:val="CF8E6D"/>
+          <w:sz w:val="20"/>
+        </w:rPr>
+        <w:t>image</w:t>
+      </w:r>
+      <w:r>
+        <w:rPr>
+          <w:rFonts w:ascii="JetBrains Mono" w:hAnsi="JetBrains Mono"/>
+          <w:b w:val="false"/>
+          <w:i w:val="false"/>
+          <w:color w:val="BCBEC4"/>
+          <w:sz w:val="20"/>
+        </w:rPr>
+        <w:t>: mongo</w:t>
+        <w:br/>
+      </w:r>
+    </w:p>
+    <w:p>
+      <w:pPr>
+        <w:pStyle w:val="Normal"/>
+        <w:rPr>
+          <w:rFonts w:ascii="Verdana" w:hAnsi="Verdana"/>
+          <w:lang w:val="ru-RU"/>
+        </w:rPr>
+      </w:pPr>
+      <w:r>
+        <w:rPr/>
       </w:r>
     </w:p>
     <w:p>
@@ -10548,7 +10774,7 @@
         <w:tblStyle w:val="ae"/>
         <w:tblW w:w="9628" w:type="dxa"/>
         <w:jc w:val="left"/>
-        <w:tblInd w:w="0" w:type="dxa"/>
+        <w:tblInd w:w="113" w:type="dxa"/>
         <w:tblLayout w:type="fixed"/>
         <w:tblCellMar>
           <w:top w:w="0" w:type="dxa"/>
@@ -13530,7 +13756,7 @@
   <w:comment w:id="0" w:author="Vladimir Sarychev" w:date="2021-09-13T21:52:00Z" w:initials="VS">
     <w:p>
       <w:pPr>
-        <w:overflowPunct w:val="false"/>
+        <w:overflowPunct w:val="true"/>
         <w:rPr/>
       </w:pPr>
       <w:r>
@@ -13546,7 +13772,7 @@
   <w:comment w:id="1" w:author="Vladimir Sarychev" w:date="2021-09-14T23:01:00Z" w:initials="VS">
     <w:p>
       <w:pPr>
-        <w:overflowPunct w:val="false"/>
+        <w:overflowPunct w:val="true"/>
         <w:rPr/>
       </w:pPr>
       <w:r>
@@ -13562,7 +13788,7 @@
   <w:comment w:id="2" w:author="Vladimir Sarychev" w:date="2021-09-14T23:01:00Z" w:initials="VS">
     <w:p>
       <w:pPr>
-        <w:overflowPunct w:val="false"/>
+        <w:overflowPunct w:val="true"/>
         <w:rPr/>
       </w:pPr>
       <w:r>

</xml_diff>